<commit_message>
[Modified] - Open Folder Action
</commit_message>
<xml_diff>
--- a/Installer Script/WordTemplates/FPANotice.docx
+++ b/Installer Script/WordTemplates/FPANotice.docx
@@ -755,7 +755,15 @@
           <w:sz w:val="28"/>
           <w:szCs w:val="28"/>
         </w:rPr>
-        <w:t>ÉÞØíçMÞVGí</w:t>
+        <w:t>ÉÞØíçÉÞVGí</w:t>
+      </w:r>
+      <w:r>
+        <w:rPr>
+          <w:rFonts w:ascii="Kerala" w:hAnsi="Kerala" w:cs="Kartika"/>
+          <w:sz w:val="28"/>
+          <w:szCs w:val="28"/>
+        </w:rPr>
+        <w:t>í</w:t>
       </w:r>
       <w:proofErr w:type="spellEnd"/>
     </w:p>
@@ -1032,7 +1040,15 @@
           <w:sz w:val="28"/>
           <w:szCs w:val="28"/>
         </w:rPr>
-        <w:t>ÉÞØíçMÞVGí</w:t>
+        <w:t>ÉÞØíçÉÞVGí</w:t>
+      </w:r>
+      <w:r>
+        <w:rPr>
+          <w:rFonts w:ascii="Kerala" w:hAnsi="Kerala" w:cs="Kartika"/>
+          <w:sz w:val="28"/>
+          <w:szCs w:val="28"/>
+        </w:rPr>
+        <w:t>í</w:t>
       </w:r>
       <w:proofErr w:type="spellEnd"/>
       <w:r>

</xml_diff>

<commit_message>
FPA - Head of account in text box. Modified fpa notice.
</commit_message>
<xml_diff>
--- a/Installer Script/WordTemplates/FPANotice.docx
+++ b/Installer Script/WordTemplates/FPANotice.docx
@@ -52,7 +52,6 @@
           <w:u w:val="single"/>
         </w:rPr>
       </w:pPr>
-      <w:proofErr w:type="spellStart"/>
       <w:r>
         <w:rPr>
           <w:rFonts w:ascii="Kerala" w:hAnsi="Kerala" w:cs="Kartika"/>
@@ -61,97 +60,8 @@
           <w:szCs w:val="32"/>
           <w:u w:val="single"/>
         </w:rPr>
-        <w:t>ÕßøÜ¿</w:t>
-      </w:r>
-      <w:proofErr w:type="gramStart"/>
-      <w:r>
-        <w:rPr>
-          <w:rFonts w:ascii="Kerala" w:hAnsi="Kerala" w:cs="Kartika"/>
-          <w:b/>
-          <w:sz w:val="32"/>
-          <w:szCs w:val="32"/>
-          <w:u w:val="single"/>
-        </w:rPr>
-        <w:t>ÏÞ</w:t>
-      </w:r>
-      <w:proofErr w:type="spellEnd"/>
-      <w:r>
-        <w:rPr>
-          <w:rFonts w:ascii="Kerala" w:hAnsi="Kerala" w:cs="Kartika"/>
-          <w:b/>
-          <w:sz w:val="32"/>
-          <w:szCs w:val="32"/>
-          <w:u w:val="single"/>
-        </w:rPr>
-        <w:t>{</w:t>
-      </w:r>
-      <w:proofErr w:type="gramEnd"/>
-      <w:r>
-        <w:rPr>
-          <w:rFonts w:ascii="Kerala" w:hAnsi="Kerala" w:cs="Kartika"/>
-          <w:b/>
-          <w:sz w:val="32"/>
-          <w:szCs w:val="32"/>
-          <w:u w:val="single"/>
-        </w:rPr>
-        <w:t>¢ ®¿</w:t>
-      </w:r>
-      <w:proofErr w:type="spellStart"/>
-      <w:r>
-        <w:rPr>
-          <w:rFonts w:ascii="Kerala" w:hAnsi="Kerala" w:cs="Kartika"/>
-          <w:b/>
-          <w:sz w:val="32"/>
-          <w:szCs w:val="32"/>
-          <w:u w:val="single"/>
-        </w:rPr>
-        <w:t>áAáÕÞX</w:t>
-      </w:r>
-      <w:proofErr w:type="spellEnd"/>
-      <w:r>
-        <w:rPr>
-          <w:rFonts w:ascii="Kerala" w:hAnsi="Kerala" w:cs="Kartika"/>
-          <w:b/>
-          <w:sz w:val="32"/>
-          <w:szCs w:val="32"/>
-          <w:u w:val="single"/>
-        </w:rPr>
-        <w:t xml:space="preserve"> </w:t>
-      </w:r>
-      <w:proofErr w:type="spellStart"/>
-      <w:r>
-        <w:rPr>
-          <w:rFonts w:ascii="Kerala" w:hAnsi="Kerala" w:cs="Kartika"/>
-          <w:b/>
-          <w:sz w:val="32"/>
-          <w:szCs w:val="32"/>
-          <w:u w:val="single"/>
-        </w:rPr>
-        <w:t>ÕøáKÕøáæ</w:t>
-      </w:r>
-      <w:proofErr w:type="spellEnd"/>
-      <w:r>
-        <w:rPr>
-          <w:rFonts w:ascii="Kerala" w:hAnsi="Kerala" w:cs="Kartika"/>
-          <w:b/>
-          <w:sz w:val="32"/>
-          <w:szCs w:val="32"/>
-          <w:u w:val="single"/>
-        </w:rPr>
-        <w:t xml:space="preserve">¿ </w:t>
-      </w:r>
-      <w:proofErr w:type="spellStart"/>
-      <w:r>
-        <w:rPr>
-          <w:rFonts w:ascii="Kerala" w:hAnsi="Kerala" w:cs="Kartika"/>
-          <w:b/>
-          <w:sz w:val="32"/>
-          <w:szCs w:val="32"/>
-          <w:u w:val="single"/>
-        </w:rPr>
-        <w:t>dÖiÏíAí</w:t>
-      </w:r>
-      <w:proofErr w:type="spellEnd"/>
+        <w:t>ÕßøÜ¿ÏÞ{¢ ®¿áAáÕÞX ÕøáKÕøáæ¿ dÖiÏíAí</w:t>
+      </w:r>
     </w:p>
     <w:p>
       <w:pPr>
@@ -183,147 +93,29 @@
         </w:rPr>
         <w:t xml:space="preserve"> </w:t>
       </w:r>
-      <w:proofErr w:type="spellStart"/>
-      <w:r>
-        <w:rPr>
-          <w:rFonts w:ascii="Kerala" w:hAnsi="Kerala" w:cs="Kartika"/>
-          <w:sz w:val="28"/>
-          <w:szCs w:val="28"/>
-        </w:rPr>
-        <w:t>Äá¿BßÏ</w:t>
-      </w:r>
-      <w:proofErr w:type="spellEnd"/>
-      <w:r>
-        <w:rPr>
-          <w:rFonts w:ascii="Kerala" w:hAnsi="Kerala" w:cs="Kartika"/>
-          <w:sz w:val="28"/>
-          <w:szCs w:val="28"/>
-        </w:rPr>
-        <w:t xml:space="preserve"> ¦</w:t>
-      </w:r>
-      <w:proofErr w:type="spellStart"/>
-      <w:r>
-        <w:rPr>
-          <w:rFonts w:ascii="Kerala" w:hAnsi="Kerala" w:cs="Kartika"/>
-          <w:sz w:val="28"/>
-          <w:szCs w:val="28"/>
-        </w:rPr>
-        <w:t>ÕÖcBZAÞÏß</w:t>
-      </w:r>
-      <w:proofErr w:type="spellEnd"/>
-      <w:r>
-        <w:rPr>
-          <w:rFonts w:ascii="Kerala" w:hAnsi="Kerala" w:cs="Kartika"/>
-          <w:sz w:val="28"/>
-          <w:szCs w:val="28"/>
-        </w:rPr>
-        <w:t xml:space="preserve"> ¨ ³ËàØßW </w:t>
-      </w:r>
-      <w:proofErr w:type="spellStart"/>
-      <w:r>
-        <w:rPr>
-          <w:rFonts w:ascii="Kerala" w:hAnsi="Kerala" w:cs="Kartika"/>
-          <w:sz w:val="28"/>
-          <w:szCs w:val="28"/>
-        </w:rPr>
-        <w:t>ÈßKá</w:t>
-      </w:r>
-      <w:proofErr w:type="spellEnd"/>
-      <w:r>
-        <w:rPr>
-          <w:rFonts w:ascii="Kerala" w:hAnsi="Kerala" w:cs="Kartika"/>
-          <w:sz w:val="28"/>
-          <w:szCs w:val="28"/>
-        </w:rPr>
-        <w:t xml:space="preserve">¢ </w:t>
-      </w:r>
-      <w:proofErr w:type="spellStart"/>
-      <w:r>
-        <w:rPr>
-          <w:rFonts w:ascii="Kerala" w:hAnsi="Kerala" w:cs="Kartika"/>
-          <w:sz w:val="28"/>
-          <w:szCs w:val="28"/>
-        </w:rPr>
-        <w:t>Õ</w:t>
-      </w:r>
-      <w:r>
-        <w:rPr>
-          <w:rFonts w:ascii="Kerala" w:hAnsi="Kerala" w:cs="Kartika"/>
-          <w:sz w:val="28"/>
-          <w:szCs w:val="28"/>
-        </w:rPr>
-        <w:t>ßøÜ¿ÏÞ</w:t>
-      </w:r>
-      <w:proofErr w:type="spellEnd"/>
-      <w:r>
-        <w:rPr>
-          <w:rFonts w:ascii="Kerala" w:hAnsi="Kerala" w:cs="Kartika"/>
-          <w:sz w:val="28"/>
-          <w:szCs w:val="28"/>
-        </w:rPr>
-        <w:t>{¢ ®¿</w:t>
-      </w:r>
-      <w:proofErr w:type="spellStart"/>
-      <w:r>
-        <w:rPr>
-          <w:rFonts w:ascii="Kerala" w:hAnsi="Kerala" w:cs="Kartika"/>
-          <w:sz w:val="28"/>
-          <w:szCs w:val="28"/>
-        </w:rPr>
-        <w:t>áJí</w:t>
-      </w:r>
-      <w:proofErr w:type="spellEnd"/>
-      <w:r>
-        <w:rPr>
-          <w:rFonts w:ascii="Kerala" w:hAnsi="Kerala" w:cs="Kartika"/>
-          <w:sz w:val="28"/>
-          <w:szCs w:val="28"/>
-        </w:rPr>
-        <w:t xml:space="preserve"> </w:t>
-      </w:r>
-      <w:proofErr w:type="spellStart"/>
-      <w:r>
-        <w:rPr>
-          <w:rFonts w:ascii="Kerala" w:hAnsi="Kerala" w:cs="Kartika"/>
-          <w:sz w:val="28"/>
-          <w:szCs w:val="28"/>
-        </w:rPr>
-        <w:t>ØÞfcæM¿áJß</w:t>
-      </w:r>
-      <w:proofErr w:type="spellEnd"/>
-      <w:r>
-        <w:rPr>
-          <w:rFonts w:ascii="Kerala" w:hAnsi="Kerala" w:cs="Kartika"/>
-          <w:sz w:val="28"/>
-          <w:szCs w:val="28"/>
-        </w:rPr>
-        <w:t xml:space="preserve"> </w:t>
-      </w:r>
-      <w:proofErr w:type="spellStart"/>
-      <w:r>
-        <w:rPr>
-          <w:rFonts w:ascii="Kerala" w:hAnsi="Kerala" w:cs="Kartika"/>
-          <w:sz w:val="28"/>
-          <w:szCs w:val="28"/>
-        </w:rPr>
-        <w:t>ÈWµáK</w:t>
-      </w:r>
-      <w:r>
-        <w:rPr>
-          <w:rFonts w:ascii="Kerala" w:hAnsi="Kerala" w:cs="Kartika"/>
-          <w:sz w:val="28"/>
-          <w:szCs w:val="28"/>
-        </w:rPr>
-        <w:t>ÄÞÃí</w:t>
-      </w:r>
-      <w:proofErr w:type="spellEnd"/>
-      <w:r>
-        <w:rPr>
-          <w:rFonts w:ascii="Kerala" w:hAnsi="Kerala" w:cs="Kartika"/>
-          <w:sz w:val="28"/>
-          <w:szCs w:val="28"/>
-        </w:rPr>
-        <w:t xml:space="preserve">. </w:t>
+      <w:r>
+        <w:rPr>
+          <w:rFonts w:ascii="Kerala" w:hAnsi="Kerala" w:cs="Kartika"/>
+          <w:sz w:val="28"/>
+          <w:szCs w:val="28"/>
+        </w:rPr>
+        <w:t>Äá¿BßÏ ¦ÕÖcBZAÞÏß ¨ ³ËàØßW ÈßKá¢ Õ</w:t>
+      </w:r>
+      <w:r>
+        <w:rPr>
+          <w:rFonts w:ascii="Kerala" w:hAnsi="Kerala" w:cs="Kartika"/>
+          <w:sz w:val="28"/>
+          <w:szCs w:val="28"/>
+        </w:rPr>
+        <w:t>ßøÜ¿ÏÞ{¢ ®¿áJí ØÞfcæM¿áJß ÈWµáK</w:t>
+      </w:r>
+      <w:r>
+        <w:rPr>
+          <w:rFonts w:ascii="Kerala" w:hAnsi="Kerala" w:cs="Kartika"/>
+          <w:sz w:val="28"/>
+          <w:szCs w:val="28"/>
+        </w:rPr>
+        <w:t xml:space="preserve">ÄÞÃí. </w:t>
       </w:r>
     </w:p>
     <w:p>
@@ -346,61 +138,7 @@
           <w:sz w:val="28"/>
           <w:szCs w:val="28"/>
         </w:rPr>
-        <w:t>¥</w:t>
-      </w:r>
-      <w:proofErr w:type="spellStart"/>
-      <w:r>
-        <w:rPr>
-          <w:rFonts w:ascii="Kerala" w:hAnsi="Kerala" w:cs="Kartika"/>
-          <w:sz w:val="28"/>
-          <w:szCs w:val="28"/>
-        </w:rPr>
-        <w:t>çÉfµV</w:t>
-      </w:r>
-      <w:proofErr w:type="spellEnd"/>
-      <w:r>
-        <w:rPr>
-          <w:rFonts w:ascii="Kerala" w:hAnsi="Kerala" w:cs="Kartika"/>
-          <w:sz w:val="28"/>
-          <w:szCs w:val="28"/>
-        </w:rPr>
-        <w:t xml:space="preserve"> ¼ßÜïÏßW ¼ÈßºîÕV/</w:t>
-      </w:r>
-      <w:proofErr w:type="spellStart"/>
-      <w:r>
-        <w:rPr>
-          <w:rFonts w:ascii="Kerala" w:hAnsi="Kerala" w:cs="Kartika"/>
-          <w:sz w:val="28"/>
-          <w:szCs w:val="28"/>
-        </w:rPr>
-        <w:t>ØíÅßøÄÞÎØAÞV</w:t>
-      </w:r>
-      <w:proofErr w:type="spellEnd"/>
-      <w:r>
-        <w:rPr>
-          <w:rFonts w:ascii="Kerala" w:hAnsi="Kerala" w:cs="Kartika"/>
-          <w:sz w:val="28"/>
-          <w:szCs w:val="28"/>
-        </w:rPr>
-        <w:t xml:space="preserve"> ¦</w:t>
-      </w:r>
-      <w:proofErr w:type="spellStart"/>
-      <w:r>
-        <w:rPr>
-          <w:rFonts w:ascii="Kerala" w:hAnsi="Kerala" w:cs="Kartika"/>
-          <w:sz w:val="28"/>
-          <w:szCs w:val="28"/>
-        </w:rPr>
-        <w:t>ÏßøßAÃ</w:t>
-      </w:r>
-      <w:proofErr w:type="spellEnd"/>
-      <w:r>
-        <w:rPr>
-          <w:rFonts w:ascii="Kerala" w:hAnsi="Kerala" w:cs="Kartika"/>
-          <w:sz w:val="28"/>
-          <w:szCs w:val="28"/>
-        </w:rPr>
-        <w:t>¢.</w:t>
+        <w:t>¥çÉfµV ¼ßÜïÏßW ¼ÈßºîÕV/ØíÅßøÄÞÎØAÞV ¦ÏßøßAÃ¢.</w:t>
       </w:r>
     </w:p>
     <w:p>
@@ -423,43 +161,7 @@
           <w:sz w:val="28"/>
           <w:szCs w:val="28"/>
         </w:rPr>
-        <w:t>¥</w:t>
-      </w:r>
-      <w:proofErr w:type="spellStart"/>
-      <w:r>
-        <w:rPr>
-          <w:rFonts w:ascii="Kerala" w:hAnsi="Kerala" w:cs="Kartika"/>
-          <w:sz w:val="28"/>
-          <w:szCs w:val="28"/>
-        </w:rPr>
-        <w:t>çÉfµX</w:t>
-      </w:r>
-      <w:proofErr w:type="spellEnd"/>
-      <w:r>
-        <w:rPr>
-          <w:rFonts w:ascii="Kerala" w:hAnsi="Kerala" w:cs="Kartika"/>
-          <w:sz w:val="28"/>
-          <w:szCs w:val="28"/>
-        </w:rPr>
-        <w:t xml:space="preserve"> </w:t>
-      </w:r>
-      <w:proofErr w:type="spellStart"/>
-      <w:r>
-        <w:rPr>
-          <w:rFonts w:ascii="Kerala" w:hAnsi="Kerala" w:cs="Kartika"/>
-          <w:sz w:val="28"/>
-          <w:szCs w:val="28"/>
-        </w:rPr>
-        <w:t>çÈøßGí</w:t>
-      </w:r>
-      <w:proofErr w:type="spellEnd"/>
-      <w:r>
-        <w:rPr>
-          <w:rFonts w:ascii="Kerala" w:hAnsi="Kerala" w:cs="Kartika"/>
-          <w:sz w:val="28"/>
-          <w:szCs w:val="28"/>
-        </w:rPr>
-        <w:t xml:space="preserve"> ÙÞ¼øÞçµIÄÞÃí.</w:t>
+        <w:t>¥çÉfµX çÈøßGí ÙÞ¼øÞçµIÄÞÃí.</w:t>
       </w:r>
     </w:p>
     <w:p>
@@ -481,29 +183,7 @@
           <w:szCs w:val="28"/>
           <w:u w:val="single"/>
         </w:rPr>
-        <w:t xml:space="preserve">ÙÞ¼øÞçAI </w:t>
-      </w:r>
-      <w:proofErr w:type="spellStart"/>
-      <w:r>
-        <w:rPr>
-          <w:rFonts w:ascii="Kerala" w:hAnsi="Kerala" w:cs="Kartika"/>
-          <w:b/>
-          <w:sz w:val="28"/>
-          <w:szCs w:val="28"/>
-          <w:u w:val="single"/>
-        </w:rPr>
-        <w:t>çø</w:t>
-      </w:r>
-      <w:proofErr w:type="spellEnd"/>
-      <w:r>
-        <w:rPr>
-          <w:rFonts w:ascii="Kerala" w:hAnsi="Kerala" w:cs="Kartika"/>
-          <w:b/>
-          <w:sz w:val="28"/>
-          <w:szCs w:val="28"/>
-          <w:u w:val="single"/>
-        </w:rPr>
-        <w:t>¶µZ</w:t>
+        <w:t>ÙÞ¼øÞçAI çø¶µZ</w:t>
       </w:r>
     </w:p>
     <w:p>
@@ -526,61 +206,7 @@
           <w:sz w:val="28"/>
           <w:szCs w:val="28"/>
         </w:rPr>
-        <w:t>¥</w:t>
-      </w:r>
-      <w:proofErr w:type="spellStart"/>
-      <w:r>
-        <w:rPr>
-          <w:rFonts w:ascii="Kerala" w:hAnsi="Kerala" w:cs="Kartika"/>
-          <w:sz w:val="28"/>
-          <w:szCs w:val="28"/>
-        </w:rPr>
-        <w:t>çÉfÞçËÞù</w:t>
-      </w:r>
-      <w:proofErr w:type="spellEnd"/>
-      <w:r>
-        <w:rPr>
-          <w:rFonts w:ascii="Kerala" w:hAnsi="Kerala" w:cs="Kartika"/>
-          <w:sz w:val="28"/>
-          <w:szCs w:val="28"/>
-        </w:rPr>
-        <w:t xml:space="preserve">¢ (³ËàØßW </w:t>
-      </w:r>
-      <w:proofErr w:type="spellStart"/>
-      <w:r>
-        <w:rPr>
-          <w:rFonts w:ascii="Kerala" w:hAnsi="Kerala" w:cs="Kartika"/>
-          <w:sz w:val="28"/>
-          <w:szCs w:val="28"/>
-        </w:rPr>
-        <w:t>ÈßKá</w:t>
-      </w:r>
-      <w:proofErr w:type="spellEnd"/>
-      <w:r>
-        <w:rPr>
-          <w:rFonts w:ascii="Kerala" w:hAnsi="Kerala" w:cs="Kartika"/>
-          <w:sz w:val="28"/>
-          <w:szCs w:val="28"/>
-        </w:rPr>
-        <w:t xml:space="preserve">¢ </w:t>
-      </w:r>
-      <w:proofErr w:type="spellStart"/>
-      <w:r>
-        <w:rPr>
-          <w:rFonts w:ascii="Kerala" w:hAnsi="Kerala" w:cs="Kartika"/>
-          <w:sz w:val="28"/>
-          <w:szCs w:val="28"/>
-        </w:rPr>
-        <w:t>ÜÍßAáKÄÞÃí</w:t>
-      </w:r>
-      <w:proofErr w:type="spellEnd"/>
-      <w:r>
-        <w:rPr>
-          <w:rFonts w:ascii="Kerala" w:hAnsi="Kerala" w:cs="Kartika"/>
-          <w:sz w:val="28"/>
-          <w:szCs w:val="28"/>
-        </w:rPr>
-        <w:t>)</w:t>
+        <w:t>¥çÉfÞçËÞù¢ (³ËàØßW ÈßKá¢ ÜÍßAáKÄÞÃí)</w:t>
       </w:r>
     </w:p>
     <w:p>
@@ -597,7 +223,6 @@
           <w:szCs w:val="28"/>
         </w:rPr>
       </w:pPr>
-      <w:proofErr w:type="spellStart"/>
       <w:r>
         <w:rPr>
           <w:rFonts w:ascii="Kerala" w:hAnsi="Kerala" w:cs="Kartika"/>
@@ -614,7 +239,6 @@
         </w:rPr>
         <w:t>í</w:t>
       </w:r>
-      <w:proofErr w:type="spellEnd"/>
     </w:p>
     <w:p>
       <w:pPr>
@@ -636,151 +260,7 @@
           <w:sz w:val="28"/>
           <w:szCs w:val="28"/>
         </w:rPr>
-        <w:t xml:space="preserve">¼ßÜïÏßæÜ </w:t>
-      </w:r>
-      <w:proofErr w:type="spellStart"/>
-      <w:r>
-        <w:rPr>
-          <w:rFonts w:ascii="Kerala" w:hAnsi="Kerala" w:cs="Kartika"/>
-          <w:sz w:val="28"/>
-          <w:szCs w:val="28"/>
-        </w:rPr>
-        <w:t>ØíÅßøÄÞÎØAÞøX</w:t>
-      </w:r>
-      <w:proofErr w:type="spellEnd"/>
-      <w:r>
-        <w:rPr>
-          <w:rFonts w:ascii="Kerala" w:hAnsi="Kerala" w:cs="Kartika"/>
-          <w:sz w:val="28"/>
-          <w:szCs w:val="28"/>
-        </w:rPr>
-        <w:t xml:space="preserve"> ¦</w:t>
-      </w:r>
-      <w:proofErr w:type="spellStart"/>
-      <w:r>
-        <w:rPr>
-          <w:rFonts w:ascii="Kerala" w:hAnsi="Kerala" w:cs="Kartika"/>
-          <w:sz w:val="28"/>
-          <w:szCs w:val="28"/>
-        </w:rPr>
-        <w:t>æÃKí</w:t>
-      </w:r>
-      <w:proofErr w:type="spellEnd"/>
-      <w:r>
-        <w:rPr>
-          <w:rFonts w:ascii="Kerala" w:hAnsi="Kerala" w:cs="Kartika"/>
-          <w:sz w:val="28"/>
-          <w:szCs w:val="28"/>
-        </w:rPr>
-        <w:t xml:space="preserve"> </w:t>
-      </w:r>
-      <w:proofErr w:type="spellStart"/>
-      <w:r>
-        <w:rPr>
-          <w:rFonts w:ascii="Kerala" w:hAnsi="Kerala" w:cs="Kartika"/>
-          <w:sz w:val="28"/>
-          <w:szCs w:val="28"/>
-        </w:rPr>
-        <w:t>æÄ</w:t>
-      </w:r>
-      <w:proofErr w:type="spellEnd"/>
-      <w:r>
-        <w:rPr>
-          <w:rFonts w:ascii="Kerala" w:hAnsi="Kerala" w:cs="Kartika"/>
-          <w:sz w:val="28"/>
-          <w:szCs w:val="28"/>
-        </w:rPr>
-        <w:t>{</w:t>
-      </w:r>
-      <w:proofErr w:type="spellStart"/>
-      <w:r>
-        <w:rPr>
-          <w:rFonts w:ascii="Kerala" w:hAnsi="Kerala" w:cs="Kartika"/>
-          <w:sz w:val="28"/>
-          <w:szCs w:val="28"/>
-        </w:rPr>
-        <w:t>ßÏßAáKÄßÈáU</w:t>
-      </w:r>
-      <w:proofErr w:type="spellEnd"/>
-      <w:r>
-        <w:rPr>
-          <w:rFonts w:ascii="Kerala" w:hAnsi="Kerala" w:cs="Kartika"/>
-          <w:sz w:val="28"/>
-          <w:szCs w:val="28"/>
-        </w:rPr>
-        <w:t xml:space="preserve"> ®</w:t>
-      </w:r>
-      <w:proofErr w:type="spellStart"/>
-      <w:r>
-        <w:rPr>
-          <w:rFonts w:ascii="Kerala" w:hAnsi="Kerala" w:cs="Kartika"/>
-          <w:sz w:val="28"/>
-          <w:szCs w:val="28"/>
-        </w:rPr>
-        <w:t>æÄCßÜá</w:t>
-      </w:r>
-      <w:proofErr w:type="spellEnd"/>
-      <w:r>
-        <w:rPr>
-          <w:rFonts w:ascii="Kerala" w:hAnsi="Kerala" w:cs="Kartika"/>
-          <w:sz w:val="28"/>
-          <w:szCs w:val="28"/>
-        </w:rPr>
-        <w:t>¢ ¥¢·</w:t>
-      </w:r>
-      <w:proofErr w:type="spellStart"/>
-      <w:r>
-        <w:rPr>
-          <w:rFonts w:ascii="Kerala" w:hAnsi="Kerala" w:cs="Kartika"/>
-          <w:sz w:val="28"/>
-          <w:szCs w:val="28"/>
-        </w:rPr>
-        <w:t>àµãÄ</w:t>
-      </w:r>
-      <w:proofErr w:type="spellEnd"/>
-      <w:r>
-        <w:rPr>
-          <w:rFonts w:ascii="Kerala" w:hAnsi="Kerala" w:cs="Kartika"/>
-          <w:sz w:val="28"/>
-          <w:szCs w:val="28"/>
-        </w:rPr>
-        <w:t xml:space="preserve"> </w:t>
-      </w:r>
-      <w:proofErr w:type="spellStart"/>
-      <w:r>
-        <w:rPr>
-          <w:rFonts w:ascii="Kerala" w:hAnsi="Kerala" w:cs="Kartika"/>
-          <w:sz w:val="28"/>
-          <w:szCs w:val="28"/>
-        </w:rPr>
-        <w:t>ÄßøßºîùßÏW</w:t>
-      </w:r>
-      <w:proofErr w:type="spellEnd"/>
-      <w:r>
-        <w:rPr>
-          <w:rFonts w:ascii="Kerala" w:hAnsi="Kerala" w:cs="Kartika"/>
-          <w:sz w:val="28"/>
-          <w:szCs w:val="28"/>
-        </w:rPr>
-        <w:t xml:space="preserve"> </w:t>
-      </w:r>
-      <w:proofErr w:type="spellStart"/>
-      <w:r>
-        <w:rPr>
-          <w:rFonts w:ascii="Kerala" w:hAnsi="Kerala" w:cs="Kartika"/>
-          <w:sz w:val="28"/>
-          <w:szCs w:val="28"/>
-        </w:rPr>
-        <w:t>çø</w:t>
-      </w:r>
-      <w:proofErr w:type="spellEnd"/>
-      <w:r>
-        <w:rPr>
-          <w:rFonts w:ascii="Kerala" w:hAnsi="Kerala" w:cs="Kartika"/>
-          <w:sz w:val="28"/>
-          <w:szCs w:val="28"/>
-        </w:rPr>
-        <w:t>¶µZ</w:t>
+        <w:t>¼ßÜïÏßæÜ ØíÅßøÄÞÎØAÞøX ¦æÃKí æÄ{ßÏßAáKÄßÈáU ®æÄCßÜá¢ ¥¢·àµãÄ ÄßøßºîùßÏW çø¶µZ</w:t>
       </w:r>
     </w:p>
     <w:p>
@@ -797,59 +277,13 @@
           <w:szCs w:val="24"/>
         </w:rPr>
       </w:pPr>
-      <w:proofErr w:type="spellStart"/>
-      <w:r>
-        <w:rPr>
-          <w:rFonts w:ascii="Kerala" w:hAnsi="Kerala" w:cs="Kartika"/>
-          <w:sz w:val="28"/>
-          <w:szCs w:val="28"/>
-        </w:rPr>
-        <w:t>ÕßøÜ¿ÏÞ</w:t>
-      </w:r>
-      <w:proofErr w:type="spellEnd"/>
-      <w:r>
-        <w:rPr>
-          <w:rFonts w:ascii="Kerala" w:hAnsi="Kerala" w:cs="Kartika"/>
-          <w:sz w:val="28"/>
-          <w:szCs w:val="28"/>
-        </w:rPr>
-        <w:t xml:space="preserve">{¢ </w:t>
-      </w:r>
-      <w:proofErr w:type="spellStart"/>
-      <w:r>
-        <w:rPr>
-          <w:rFonts w:ascii="Kerala" w:hAnsi="Kerala" w:cs="Kartika"/>
-          <w:sz w:val="28"/>
-          <w:szCs w:val="28"/>
-        </w:rPr>
-        <w:t>çø¶æM¿áJáKÄßÈáU</w:t>
-      </w:r>
-      <w:proofErr w:type="spellEnd"/>
-      <w:r>
-        <w:rPr>
-          <w:rFonts w:ascii="Kerala" w:hAnsi="Kerala" w:cs="Kartika"/>
-          <w:sz w:val="28"/>
-          <w:szCs w:val="28"/>
-        </w:rPr>
-        <w:t xml:space="preserve"> µ</w:t>
-      </w:r>
-      <w:proofErr w:type="spellStart"/>
-      <w:r>
-        <w:rPr>
-          <w:rFonts w:ascii="Kerala" w:hAnsi="Kerala" w:cs="Kartika"/>
-          <w:sz w:val="28"/>
-          <w:szCs w:val="28"/>
-        </w:rPr>
-        <w:t>ÞVÁáµZ</w:t>
-      </w:r>
-      <w:proofErr w:type="spellEnd"/>
-      <w:r>
-        <w:rPr>
-          <w:rFonts w:ascii="Kerala" w:hAnsi="Kerala" w:cs="Kartika"/>
-          <w:sz w:val="28"/>
-          <w:szCs w:val="28"/>
-        </w:rPr>
-        <w:t xml:space="preserve"> </w:t>
+      <w:r>
+        <w:rPr>
+          <w:rFonts w:ascii="Kerala" w:hAnsi="Kerala" w:cs="Kartika"/>
+          <w:sz w:val="28"/>
+          <w:szCs w:val="28"/>
+        </w:rPr>
+        <w:t xml:space="preserve">ÕßøÜ¿ÏÞ{¢ çø¶æM¿áJáKÄßÈáU µÞVÁáµZ </w:t>
       </w:r>
       <w:r>
         <w:rPr>
@@ -882,7 +316,6 @@
           <w:szCs w:val="28"/>
         </w:rPr>
       </w:pPr>
-      <w:proofErr w:type="spellStart"/>
       <w:r>
         <w:rPr>
           <w:rFonts w:ascii="Kerala" w:hAnsi="Kerala" w:cs="Kartika"/>
@@ -897,45 +330,8 @@
           <w:sz w:val="28"/>
           <w:szCs w:val="28"/>
         </w:rPr>
-        <w:t>í</w:t>
-      </w:r>
-      <w:proofErr w:type="spellEnd"/>
-      <w:r>
-        <w:rPr>
-          <w:rFonts w:ascii="Kerala" w:hAnsi="Kerala" w:cs="Kartika"/>
-          <w:sz w:val="28"/>
-          <w:szCs w:val="28"/>
-        </w:rPr>
-        <w:t xml:space="preserve"> </w:t>
-      </w:r>
-      <w:proofErr w:type="spellStart"/>
-      <w:r>
-        <w:rPr>
-          <w:rFonts w:ascii="Kerala" w:hAnsi="Kerala" w:cs="Kartika"/>
-          <w:sz w:val="28"/>
-          <w:szCs w:val="28"/>
-        </w:rPr>
-        <w:t>èØØí</w:t>
-      </w:r>
-      <w:proofErr w:type="spellEnd"/>
-      <w:r>
-        <w:rPr>
-          <w:rFonts w:ascii="Kerala" w:hAnsi="Kerala" w:cs="Kartika"/>
-          <w:sz w:val="28"/>
-          <w:szCs w:val="28"/>
-        </w:rPr>
-        <w:t xml:space="preserve"> </w:t>
-      </w:r>
-      <w:proofErr w:type="spellStart"/>
-      <w:r>
-        <w:rPr>
-          <w:rFonts w:ascii="Kerala" w:hAnsi="Kerala" w:cs="Kartika"/>
-          <w:sz w:val="28"/>
-          <w:szCs w:val="28"/>
-        </w:rPr>
-        <w:t>çËÞçGÞµZ</w:t>
-      </w:r>
-      <w:proofErr w:type="spellEnd"/>
+        <w:t>í èØØí çËÞçGÞµZ</w:t>
+      </w:r>
     </w:p>
     <w:p>
       <w:pPr>
@@ -951,88 +347,14 @@
           <w:szCs w:val="28"/>
         </w:rPr>
       </w:pPr>
-      <w:proofErr w:type="spellStart"/>
-      <w:r>
-        <w:rPr>
-          <w:rFonts w:ascii="Kerala" w:hAnsi="Kerala" w:cs="Kartika"/>
-          <w:sz w:val="28"/>
-          <w:szCs w:val="28"/>
-        </w:rPr>
-        <w:t>ÈßÖíºßÄ</w:t>
-      </w:r>
-      <w:proofErr w:type="spellEnd"/>
-      <w:r>
-        <w:rPr>
-          <w:rFonts w:ascii="Kerala" w:hAnsi="Kerala" w:cs="Kartika"/>
-          <w:sz w:val="28"/>
-          <w:szCs w:val="28"/>
-        </w:rPr>
-        <w:t xml:space="preserve"> </w:t>
-      </w:r>
-      <w:proofErr w:type="spellStart"/>
-      <w:r>
-        <w:rPr>
-          <w:rFonts w:ascii="Kerala" w:hAnsi="Kerala" w:cs="Kartika"/>
-          <w:sz w:val="28"/>
-          <w:szCs w:val="28"/>
-        </w:rPr>
-        <w:t>ËàØí</w:t>
-      </w:r>
-      <w:proofErr w:type="spellEnd"/>
-      <w:r>
-        <w:rPr>
-          <w:rFonts w:ascii="Kerala" w:hAnsi="Kerala" w:cs="Kartika"/>
-          <w:sz w:val="28"/>
-          <w:szCs w:val="28"/>
-        </w:rPr>
-        <w:t xml:space="preserve"> ¥¿º</w:t>
-      </w:r>
-      <w:proofErr w:type="spellStart"/>
-      <w:r>
-        <w:rPr>
-          <w:rFonts w:ascii="Kerala" w:hAnsi="Kerala" w:cs="Kartika"/>
-          <w:sz w:val="28"/>
-          <w:szCs w:val="28"/>
-        </w:rPr>
-        <w:t>îÄßÈáU</w:t>
-      </w:r>
-      <w:proofErr w:type="spellEnd"/>
-      <w:r>
-        <w:rPr>
-          <w:rFonts w:ascii="Kerala" w:hAnsi="Kerala" w:cs="Kartika"/>
-          <w:sz w:val="28"/>
-          <w:szCs w:val="28"/>
-        </w:rPr>
-        <w:t xml:space="preserve"> ²ùß¼ßÈW </w:t>
-      </w:r>
-      <w:proofErr w:type="spellStart"/>
-      <w:r>
-        <w:rPr>
-          <w:rFonts w:ascii="Kerala" w:hAnsi="Kerala" w:cs="Kartika"/>
-          <w:sz w:val="28"/>
-          <w:szCs w:val="28"/>
-        </w:rPr>
-        <w:t>æºÜÞX</w:t>
-      </w:r>
-      <w:proofErr w:type="spellEnd"/>
-      <w:r>
-        <w:rPr>
-          <w:rFonts w:ascii="Kerala" w:hAnsi="Kerala" w:cs="Kartika"/>
-          <w:sz w:val="28"/>
-          <w:szCs w:val="28"/>
-        </w:rPr>
-        <w:t xml:space="preserve"> </w:t>
-      </w:r>
-      <w:proofErr w:type="spellStart"/>
-      <w:r>
-        <w:rPr>
-          <w:rFonts w:ascii="Kerala" w:hAnsi="Kerala" w:cs="Kartika"/>
-          <w:sz w:val="28"/>
-          <w:szCs w:val="28"/>
-        </w:rPr>
-        <w:t>øØàÄí</w:t>
-      </w:r>
-      <w:proofErr w:type="spellEnd"/>
+      <w:r>
+        <w:rPr>
+          <w:rFonts w:ascii="Kerala" w:hAnsi="Kerala" w:cs="Kartika"/>
+          <w:sz w:val="28"/>
+          <w:szCs w:val="28"/>
+        </w:rPr>
+        <w:t>ÈßÖíºßÄ ËàØí ¥¿ºîÄßÈáU ²ùß¼ßÈW æºÜÞX øØàÄí</w:t>
+      </w:r>
     </w:p>
     <w:p>
       <w:pPr>
@@ -1054,108 +376,8 @@
           <w:sz w:val="28"/>
           <w:szCs w:val="28"/>
         </w:rPr>
-        <w:t>®</w:t>
-      </w:r>
-      <w:proofErr w:type="spellStart"/>
-      <w:r>
-        <w:rPr>
-          <w:rFonts w:ascii="Kerala" w:hAnsi="Kerala" w:cs="Kartika"/>
-          <w:sz w:val="28"/>
-          <w:szCs w:val="28"/>
-        </w:rPr>
-        <w:t>ÜïÞ</w:t>
-      </w:r>
-      <w:proofErr w:type="spellEnd"/>
-      <w:r>
-        <w:rPr>
-          <w:rFonts w:ascii="Kerala" w:hAnsi="Kerala" w:cs="Kartika"/>
-          <w:sz w:val="28"/>
-          <w:szCs w:val="28"/>
-        </w:rPr>
-        <w:t xml:space="preserve"> </w:t>
-      </w:r>
-      <w:proofErr w:type="spellStart"/>
-      <w:r>
-        <w:rPr>
-          <w:rFonts w:ascii="Kerala" w:hAnsi="Kerala" w:cs="Kartika"/>
-          <w:sz w:val="28"/>
-          <w:szCs w:val="28"/>
-        </w:rPr>
-        <w:t>çø</w:t>
-      </w:r>
-      <w:proofErr w:type="spellEnd"/>
-      <w:r>
-        <w:rPr>
-          <w:rFonts w:ascii="Kerala" w:hAnsi="Kerala" w:cs="Kartika"/>
-          <w:sz w:val="28"/>
-          <w:szCs w:val="28"/>
-        </w:rPr>
-        <w:t>¶µ{</w:t>
-      </w:r>
-      <w:proofErr w:type="spellStart"/>
-      <w:r>
-        <w:rPr>
-          <w:rFonts w:ascii="Kerala" w:hAnsi="Kerala" w:cs="Kartika"/>
-          <w:sz w:val="28"/>
-          <w:szCs w:val="28"/>
-        </w:rPr>
-        <w:t>áç¿Ïá</w:t>
-      </w:r>
-      <w:proofErr w:type="spellEnd"/>
-      <w:r>
-        <w:rPr>
-          <w:rFonts w:ascii="Kerala" w:hAnsi="Kerala" w:cs="Kartika"/>
-          <w:sz w:val="28"/>
-          <w:szCs w:val="28"/>
-        </w:rPr>
-        <w:t xml:space="preserve">¢ </w:t>
-      </w:r>
-      <w:proofErr w:type="spellStart"/>
-      <w:r>
-        <w:rPr>
-          <w:rFonts w:ascii="Kerala" w:hAnsi="Kerala" w:cs="Kartika"/>
-          <w:sz w:val="28"/>
-          <w:szCs w:val="28"/>
-        </w:rPr>
-        <w:t>ØbÏ</w:t>
-      </w:r>
-      <w:proofErr w:type="spellEnd"/>
-      <w:r>
-        <w:rPr>
-          <w:rFonts w:ascii="Kerala" w:hAnsi="Kerala" w:cs="Kartika"/>
-          <w:sz w:val="28"/>
-          <w:szCs w:val="28"/>
-        </w:rPr>
-        <w:t xml:space="preserve">¢ </w:t>
-      </w:r>
-      <w:proofErr w:type="spellStart"/>
-      <w:r>
-        <w:rPr>
-          <w:rFonts w:ascii="Kerala" w:hAnsi="Kerala" w:cs="Kartika"/>
-          <w:sz w:val="28"/>
-          <w:szCs w:val="28"/>
-        </w:rPr>
-        <w:t>ØÞfcæM¿áJßÏ</w:t>
-      </w:r>
-      <w:proofErr w:type="spellEnd"/>
-      <w:r>
-        <w:rPr>
-          <w:rFonts w:ascii="Kerala" w:hAnsi="Kerala" w:cs="Kartika"/>
-          <w:sz w:val="28"/>
-          <w:szCs w:val="28"/>
-        </w:rPr>
-        <w:t xml:space="preserve"> </w:t>
-      </w:r>
-      <w:proofErr w:type="spellStart"/>
-      <w:r>
-        <w:rPr>
-          <w:rFonts w:ascii="Kerala" w:hAnsi="Kerala" w:cs="Kartika"/>
-          <w:sz w:val="28"/>
-          <w:szCs w:val="28"/>
-        </w:rPr>
-        <w:t>ÉµVMáµZ</w:t>
-      </w:r>
-      <w:proofErr w:type="spellEnd"/>
+        <w:t>®ÜïÞ çø¶µ{áç¿Ïá¢ ØbÏ¢ ØÞfcæM¿áJßÏ ÉµVMáµZ</w:t>
+      </w:r>
     </w:p>
     <w:p>
       <w:pPr>
@@ -1166,7 +388,6 @@
           <w:szCs w:val="28"/>
         </w:rPr>
       </w:pPr>
-      <w:proofErr w:type="spellStart"/>
       <w:r>
         <w:rPr>
           <w:rFonts w:ascii="Kerala" w:hAnsi="Kerala" w:cs="Kartika"/>
@@ -1185,7 +406,6 @@
         </w:rPr>
         <w:t>í</w:t>
       </w:r>
-      <w:proofErr w:type="spellEnd"/>
     </w:p>
     <w:p>
       <w:pPr>
@@ -1201,59 +421,13 @@
           <w:szCs w:val="28"/>
         </w:rPr>
       </w:pPr>
-      <w:proofErr w:type="spellStart"/>
-      <w:r>
-        <w:rPr>
-          <w:rFonts w:ascii="Kerala" w:hAnsi="Kerala" w:cs="Kartika"/>
-          <w:sz w:val="28"/>
-          <w:szCs w:val="28"/>
-        </w:rPr>
-        <w:t>ÕßøÜ¿ÏÞ</w:t>
-      </w:r>
-      <w:proofErr w:type="spellEnd"/>
-      <w:r>
-        <w:rPr>
-          <w:rFonts w:ascii="Kerala" w:hAnsi="Kerala" w:cs="Kartika"/>
-          <w:sz w:val="28"/>
-          <w:szCs w:val="28"/>
-        </w:rPr>
-        <w:t>{¢ ®¿</w:t>
-      </w:r>
-      <w:proofErr w:type="spellStart"/>
-      <w:r>
-        <w:rPr>
-          <w:rFonts w:ascii="Kerala" w:hAnsi="Kerala" w:cs="Kartika"/>
-          <w:sz w:val="28"/>
-          <w:szCs w:val="28"/>
-        </w:rPr>
-        <w:t>áAáKÄßÈáU</w:t>
-      </w:r>
-      <w:proofErr w:type="spellEnd"/>
-      <w:r>
-        <w:rPr>
-          <w:rFonts w:ascii="Kerala" w:hAnsi="Kerala" w:cs="Kartika"/>
-          <w:sz w:val="28"/>
-          <w:szCs w:val="28"/>
-        </w:rPr>
-        <w:t xml:space="preserve"> </w:t>
-      </w:r>
-      <w:proofErr w:type="spellStart"/>
-      <w:r>
-        <w:rPr>
-          <w:rFonts w:ascii="Kerala" w:hAnsi="Kerala" w:cs="Kartika"/>
-          <w:sz w:val="28"/>
-          <w:szCs w:val="28"/>
-        </w:rPr>
-        <w:t>ÈßøAí</w:t>
-      </w:r>
-      <w:proofErr w:type="spellEnd"/>
-      <w:r>
-        <w:rPr>
-          <w:rFonts w:ascii="Kerala" w:hAnsi="Kerala" w:cs="Kartika"/>
-          <w:sz w:val="28"/>
-          <w:szCs w:val="28"/>
-        </w:rPr>
-        <w:t xml:space="preserve"> _ </w:t>
+      <w:r>
+        <w:rPr>
+          <w:rFonts w:ascii="Kerala" w:hAnsi="Kerala" w:cs="Kartika"/>
+          <w:sz w:val="28"/>
+          <w:szCs w:val="28"/>
+        </w:rPr>
+        <w:t xml:space="preserve">ÕßøÜ¿ÏÞ{¢ ®¿áAáKÄßÈáU ÈßøAí _ </w:t>
       </w:r>
       <w:r>
         <w:rPr>
@@ -1307,25 +481,7 @@
           <w:sz w:val="28"/>
           <w:szCs w:val="28"/>
         </w:rPr>
-        <w:t xml:space="preserve">(²øá </w:t>
-      </w:r>
-      <w:proofErr w:type="spellStart"/>
-      <w:r>
-        <w:rPr>
-          <w:rFonts w:ascii="Kerala" w:hAnsi="Kerala" w:cs="Kartika"/>
-          <w:sz w:val="28"/>
-          <w:szCs w:val="28"/>
-        </w:rPr>
-        <w:t>çµÞMß</w:t>
-      </w:r>
-      <w:proofErr w:type="spellEnd"/>
-      <w:r>
-        <w:rPr>
-          <w:rFonts w:ascii="Kerala" w:hAnsi="Kerala" w:cs="Kartika"/>
-          <w:sz w:val="28"/>
-          <w:szCs w:val="28"/>
-        </w:rPr>
-        <w:t>)</w:t>
+        <w:t>(²øá çµÞMß)</w:t>
       </w:r>
     </w:p>
     <w:p>
@@ -1348,61 +504,7 @@
           <w:sz w:val="28"/>
           <w:szCs w:val="28"/>
         </w:rPr>
-        <w:t>¥</w:t>
-      </w:r>
-      <w:proofErr w:type="spellStart"/>
-      <w:r>
-        <w:rPr>
-          <w:rFonts w:ascii="Kerala" w:hAnsi="Kerala" w:cs="Kartika"/>
-          <w:sz w:val="28"/>
-          <w:szCs w:val="28"/>
-        </w:rPr>
-        <w:t>Çß</w:t>
-      </w:r>
-      <w:proofErr w:type="spellEnd"/>
-      <w:r>
-        <w:rPr>
-          <w:rFonts w:ascii="Kerala" w:hAnsi="Kerala" w:cs="Kartika"/>
-          <w:sz w:val="28"/>
-          <w:szCs w:val="28"/>
-        </w:rPr>
-        <w:t xml:space="preserve">µ¢ </w:t>
-      </w:r>
-      <w:proofErr w:type="spellStart"/>
-      <w:r>
-        <w:rPr>
-          <w:rFonts w:ascii="Kerala" w:hAnsi="Kerala" w:cs="Kartika"/>
-          <w:sz w:val="28"/>
-          <w:szCs w:val="28"/>
-        </w:rPr>
-        <w:t>çÕI</w:t>
-      </w:r>
-      <w:proofErr w:type="spellEnd"/>
-      <w:r>
-        <w:rPr>
-          <w:rFonts w:ascii="Kerala" w:hAnsi="Kerala" w:cs="Kartika"/>
-          <w:sz w:val="28"/>
-          <w:szCs w:val="28"/>
-        </w:rPr>
-        <w:t xml:space="preserve"> ³çøÞ </w:t>
-      </w:r>
-      <w:proofErr w:type="spellStart"/>
-      <w:r>
-        <w:rPr>
-          <w:rFonts w:ascii="Kerala" w:hAnsi="Kerala" w:cs="Kartika"/>
-          <w:sz w:val="28"/>
-          <w:szCs w:val="28"/>
-        </w:rPr>
-        <w:t>çµÞMßµZAá</w:t>
-      </w:r>
-      <w:proofErr w:type="spellEnd"/>
-      <w:r>
-        <w:rPr>
-          <w:rFonts w:ascii="Kerala" w:hAnsi="Kerala" w:cs="Kartika"/>
-          <w:sz w:val="28"/>
-          <w:szCs w:val="28"/>
-        </w:rPr>
-        <w:t>¢ _</w:t>
+        <w:t>¥Çßµ¢ çÕI ³çøÞ çµÞMßµZAá¢ _</w:t>
       </w:r>
       <w:r>
         <w:rPr>
@@ -1448,25 +550,7 @@
           <w:sz w:val="28"/>
           <w:szCs w:val="28"/>
         </w:rPr>
-        <w:t xml:space="preserve"> </w:t>
-      </w:r>
-      <w:proofErr w:type="spellStart"/>
-      <w:r>
-        <w:rPr>
-          <w:rFonts w:ascii="Kerala" w:hAnsi="Kerala" w:cs="Kartika"/>
-          <w:sz w:val="28"/>
-          <w:szCs w:val="28"/>
-        </w:rPr>
-        <w:t>ÕàÄ</w:t>
-      </w:r>
-      <w:proofErr w:type="spellEnd"/>
-      <w:r>
-        <w:rPr>
-          <w:rFonts w:ascii="Kerala" w:hAnsi="Kerala" w:cs="Kartika"/>
-          <w:sz w:val="28"/>
-          <w:szCs w:val="28"/>
-        </w:rPr>
-        <w:t>¢</w:t>
+        <w:t xml:space="preserve"> ÕàÄ¢</w:t>
       </w:r>
     </w:p>
     <w:p>
@@ -1483,52 +567,14 @@
           <w:szCs w:val="28"/>
         </w:rPr>
       </w:pPr>
-      <w:proofErr w:type="spellStart"/>
-      <w:r>
-        <w:rPr>
-          <w:rFonts w:ascii="Kerala" w:hAnsi="Kerala" w:cs="Kartika"/>
-          <w:sz w:val="28"/>
-          <w:szCs w:val="28"/>
-        </w:rPr>
-        <w:t>ËàØí</w:t>
-      </w:r>
-      <w:proofErr w:type="spellEnd"/>
-      <w:r>
-        <w:rPr>
-          <w:rFonts w:ascii="Kerala" w:hAnsi="Kerala" w:cs="Kartika"/>
-          <w:sz w:val="28"/>
-          <w:szCs w:val="28"/>
-        </w:rPr>
-        <w:t xml:space="preserve"> d¿×</w:t>
-      </w:r>
-      <w:proofErr w:type="spellStart"/>
-      <w:r>
-        <w:rPr>
-          <w:rFonts w:ascii="Kerala" w:hAnsi="Kerala" w:cs="Kartika"/>
-          <w:sz w:val="28"/>
-          <w:szCs w:val="28"/>
-        </w:rPr>
-        <w:t>ùßÏßW</w:t>
-      </w:r>
-      <w:proofErr w:type="spellEnd"/>
-      <w:r>
-        <w:rPr>
-          <w:rFonts w:ascii="Kerala" w:hAnsi="Kerala" w:cs="Kartika"/>
-          <w:sz w:val="28"/>
-          <w:szCs w:val="28"/>
-        </w:rPr>
-        <w:t xml:space="preserve"> ¥¿</w:t>
-      </w:r>
-      <w:proofErr w:type="spellStart"/>
-      <w:r>
-        <w:rPr>
-          <w:rFonts w:ascii="Kerala" w:hAnsi="Kerala" w:cs="Kartika"/>
-          <w:sz w:val="28"/>
-          <w:szCs w:val="28"/>
-        </w:rPr>
-        <w:t>ÏíçAIÄÞÃí</w:t>
-      </w:r>
-      <w:proofErr w:type="spellEnd"/>
+      <w:r>
+        <w:rPr>
+          <w:rFonts w:ascii="Kerala" w:hAnsi="Kerala" w:cs="Kartika"/>
+          <w:sz w:val="28"/>
+          <w:szCs w:val="28"/>
+        </w:rPr>
+        <w:t>ËàØí d¿×ùßÏßW ¥¿ÏíçAIÄÞÃí</w:t>
+      </w:r>
     </w:p>
     <w:p>
       <w:pPr>
@@ -1544,59 +590,13 @@
           <w:szCs w:val="28"/>
         </w:rPr>
       </w:pPr>
-      <w:proofErr w:type="spellStart"/>
-      <w:r>
-        <w:rPr>
-          <w:rFonts w:ascii="Kerala" w:hAnsi="Kerala" w:cs="Kartika"/>
-          <w:sz w:val="28"/>
-          <w:szCs w:val="28"/>
-        </w:rPr>
-        <w:t>ËàØí</w:t>
-      </w:r>
-      <w:proofErr w:type="spellEnd"/>
-      <w:r>
-        <w:rPr>
-          <w:rFonts w:ascii="Kerala" w:hAnsi="Kerala" w:cs="Kartika"/>
-          <w:sz w:val="28"/>
-          <w:szCs w:val="28"/>
-        </w:rPr>
-        <w:t xml:space="preserve"> ¥¿</w:t>
-      </w:r>
-      <w:proofErr w:type="spellStart"/>
-      <w:r>
-        <w:rPr>
-          <w:rFonts w:ascii="Kerala" w:hAnsi="Kerala" w:cs="Kartika"/>
-          <w:sz w:val="28"/>
-          <w:szCs w:val="28"/>
-        </w:rPr>
-        <w:t>ÏíçAI</w:t>
-      </w:r>
-      <w:proofErr w:type="spellEnd"/>
-      <w:r>
-        <w:rPr>
-          <w:rFonts w:ascii="Kerala" w:hAnsi="Kerala" w:cs="Kartika"/>
-          <w:sz w:val="28"/>
-          <w:szCs w:val="28"/>
-        </w:rPr>
-        <w:t xml:space="preserve"> </w:t>
-      </w:r>
-      <w:proofErr w:type="spellStart"/>
-      <w:r>
-        <w:rPr>
-          <w:rFonts w:ascii="Kerala" w:hAnsi="Kerala" w:cs="Kartika"/>
-          <w:sz w:val="28"/>
-          <w:szCs w:val="28"/>
-        </w:rPr>
-        <w:t>æÙÁí</w:t>
-      </w:r>
-      <w:proofErr w:type="spellEnd"/>
-      <w:r>
-        <w:rPr>
-          <w:rFonts w:ascii="Kerala" w:hAnsi="Kerala" w:cs="Kartika"/>
-          <w:sz w:val="28"/>
-          <w:szCs w:val="28"/>
-        </w:rPr>
-        <w:t xml:space="preserve"> _</w:t>
+      <w:r>
+        <w:rPr>
+          <w:rFonts w:ascii="Kerala" w:hAnsi="Kerala" w:cs="Kartika"/>
+          <w:sz w:val="28"/>
+          <w:szCs w:val="28"/>
+        </w:rPr>
+        <w:t>ËàØí ¥¿ÏíçAI æÙÁí _</w:t>
       </w:r>
       <w:r>
         <w:rPr>
@@ -1615,7 +615,99 @@
           <w:szCs w:val="28"/>
           <w:lang w:val="en-IN"/>
         </w:rPr>
-        <w:t>0055 – 501 – 99 Service &amp; Services Fee</w:t>
+        <w:t>0055 – 501 – 99</w:t>
+      </w:r>
+    </w:p>
+    <w:p>
+      <w:pPr>
+        <w:jc w:val="both"/>
+        <w:rPr>
+          <w:rFonts w:ascii="Kerala" w:hAnsi="Kerala" w:cs="Kartika"/>
+          <w:sz w:val="28"/>
+          <w:szCs w:val="28"/>
+          <w:lang w:val="en-IN"/>
+        </w:rPr>
+      </w:pPr>
+    </w:p>
+    <w:p>
+      <w:pPr>
+        <w:ind w:firstLine="426"/>
+        <w:jc w:val="both"/>
+        <w:rPr>
+          <w:rFonts w:ascii="Kerala" w:hAnsi="Kerala" w:cs="Kartika"/>
+          <w:sz w:val="28"/>
+          <w:szCs w:val="28"/>
+          <w:lang w:val="en-IN"/>
+        </w:rPr>
+      </w:pPr>
+      <w:r>
+        <w:rPr>
+          <w:rFonts w:cs="Kartika"/>
+          <w:sz w:val="28"/>
+          <w:szCs w:val="28"/>
+          <w:lang w:val="en-IN"/>
+        </w:rPr>
+        <w:t>1 Copy</w:t>
+      </w:r>
+      <w:r>
+        <w:rPr>
+          <w:rFonts w:cs="Kartika"/>
+          <w:sz w:val="28"/>
+          <w:szCs w:val="28"/>
+          <w:lang w:val="en-IN"/>
+        </w:rPr>
+        <w:tab/>
+      </w:r>
+      <w:r>
+        <w:rPr>
+          <w:rFonts w:cs="Kartika"/>
+          <w:sz w:val="28"/>
+          <w:szCs w:val="28"/>
+          <w:lang w:val="en-IN"/>
+        </w:rPr>
+        <w:t xml:space="preserve"> </w:t>
+      </w:r>
+      <w:r>
+        <w:rPr>
+          <w:rFonts w:cs="Kartika"/>
+          <w:sz w:val="28"/>
+          <w:szCs w:val="28"/>
+          <w:lang w:val="en-IN"/>
+        </w:rPr>
+        <w:tab/>
+      </w:r>
+      <w:r>
+        <w:rPr>
+          <w:rFonts w:cs="Kartika"/>
+          <w:sz w:val="28"/>
+          <w:szCs w:val="28"/>
+          <w:lang w:val="en-IN"/>
+        </w:rPr>
+        <w:t xml:space="preserve">– </w:t>
+      </w:r>
+      <w:r>
+        <w:rPr>
+          <w:rFonts w:cs="Kartika"/>
+          <w:sz w:val="28"/>
+          <w:szCs w:val="28"/>
+          <w:lang w:val="en-IN"/>
+        </w:rPr>
+        <w:tab/>
+      </w:r>
+      <w:r>
+        <w:rPr>
+          <w:rFonts w:ascii="Rupee Foradian" w:hAnsi="Rupee Foradian" w:cs="Times New Roman"/>
+        </w:rPr>
+        <w:t>`</w:t>
+      </w:r>
+      <w:r>
+        <w:rPr>
+          <w:rFonts w:cs="Kartika"/>
+          <w:sz w:val="28"/>
+          <w:szCs w:val="28"/>
+          <w:lang w:val="en-IN"/>
+        </w:rPr>
+        <w:t xml:space="preserve"> 1050/-</w:t>
       </w:r>
       <w:r>
         <w:rPr>
@@ -1626,6 +718,69 @@
         </w:rPr>
         <w:tab/>
       </w:r>
+    </w:p>
+    <w:p>
+      <w:pPr>
+        <w:ind w:firstLine="426"/>
+        <w:jc w:val="both"/>
+        <w:rPr>
+          <w:rFonts w:ascii="Kerala" w:hAnsi="Kerala" w:cs="Kartika"/>
+          <w:sz w:val="28"/>
+          <w:szCs w:val="28"/>
+          <w:lang w:val="en-IN"/>
+        </w:rPr>
+      </w:pPr>
+      <w:r>
+        <w:rPr>
+          <w:rFonts w:cs="Kartika"/>
+          <w:sz w:val="28"/>
+          <w:szCs w:val="28"/>
+          <w:lang w:val="en-IN"/>
+        </w:rPr>
+        <w:t xml:space="preserve">2 Copies </w:t>
+      </w:r>
+      <w:r>
+        <w:rPr>
+          <w:rFonts w:cs="Kartika"/>
+          <w:sz w:val="28"/>
+          <w:szCs w:val="28"/>
+          <w:lang w:val="en-IN"/>
+        </w:rPr>
+        <w:tab/>
+      </w:r>
+      <w:r>
+        <w:rPr>
+          <w:rFonts w:cs="Kartika"/>
+          <w:sz w:val="28"/>
+          <w:szCs w:val="28"/>
+          <w:lang w:val="en-IN"/>
+        </w:rPr>
+        <w:t xml:space="preserve">– </w:t>
+      </w:r>
+      <w:r>
+        <w:rPr>
+          <w:rFonts w:cs="Kartika"/>
+          <w:sz w:val="28"/>
+          <w:szCs w:val="28"/>
+          <w:lang w:val="en-IN"/>
+        </w:rPr>
+        <w:tab/>
+      </w:r>
+      <w:r>
+        <w:rPr>
+          <w:rFonts w:ascii="Rupee Foradian" w:hAnsi="Rupee Foradian" w:cs="Times New Roman"/>
+        </w:rPr>
+        <w:t>`</w:t>
+      </w:r>
+      <w:r>
+        <w:rPr>
+          <w:rFonts w:cs="Kartika"/>
+          <w:sz w:val="28"/>
+          <w:szCs w:val="28"/>
+          <w:lang w:val="en-IN"/>
+        </w:rPr>
+        <w:t xml:space="preserve"> 1155/-</w:t>
+      </w:r>
       <w:r>
         <w:rPr>
           <w:rFonts w:ascii="Kerala" w:hAnsi="Kerala" w:cs="Kartika"/>
@@ -1635,32 +790,59 @@
         </w:rPr>
         <w:tab/>
       </w:r>
-      <w:r>
-        <w:rPr>
-          <w:rFonts w:ascii="Kerala" w:hAnsi="Kerala" w:cs="Kartika"/>
-          <w:sz w:val="28"/>
-          <w:szCs w:val="28"/>
-          <w:cs/>
+    </w:p>
+    <w:p>
+      <w:pPr>
+        <w:ind w:firstLine="426"/>
+        <w:jc w:val="both"/>
+        <w:rPr>
+          <w:rFonts w:ascii="Kerala" w:hAnsi="Kerala" w:cs="Kartika"/>
+          <w:sz w:val="28"/>
+          <w:szCs w:val="28"/>
+        </w:rPr>
+      </w:pPr>
+      <w:r>
+        <w:rPr>
+          <w:rFonts w:cs="Kartika"/>
+          <w:sz w:val="28"/>
+          <w:szCs w:val="28"/>
+          <w:lang w:val="en-IN"/>
+        </w:rPr>
+        <w:t xml:space="preserve">3 Copies </w:t>
+      </w:r>
+      <w:r>
+        <w:rPr>
+          <w:rFonts w:cs="Kartika"/>
+          <w:sz w:val="28"/>
+          <w:szCs w:val="28"/>
+          <w:lang w:val="en-IN"/>
         </w:rPr>
         <w:tab/>
-      </w:r>
-      <w:r>
-        <w:rPr>
-          <w:rFonts w:ascii="Kerala" w:hAnsi="Kerala" w:cs="Kartika"/>
-          <w:sz w:val="28"/>
-          <w:szCs w:val="28"/>
-          <w:cs/>
+        <w:t xml:space="preserve">– </w:t>
+      </w:r>
+      <w:r>
+        <w:rPr>
+          <w:rFonts w:cs="Kartika"/>
+          <w:sz w:val="28"/>
+          <w:szCs w:val="28"/>
+          <w:lang w:val="en-IN"/>
         </w:rPr>
         <w:tab/>
       </w:r>
       <w:r>
         <w:rPr>
-          <w:rFonts w:ascii="Kerala" w:hAnsi="Kerala" w:cs="Kartika"/>
-          <w:sz w:val="28"/>
-          <w:szCs w:val="28"/>
-          <w:cs/>
-        </w:rPr>
-        <w:tab/>
+          <w:rFonts w:ascii="Rupee Foradian" w:hAnsi="Rupee Foradian" w:cs="Times New Roman"/>
+        </w:rPr>
+        <w:t>`</w:t>
+      </w:r>
+      <w:r>
+        <w:rPr>
+          <w:rFonts w:cs="Kartika"/>
+          <w:sz w:val="28"/>
+          <w:szCs w:val="28"/>
+          <w:lang w:val="en-IN"/>
+        </w:rPr>
+        <w:t xml:space="preserve"> 1260/-</w:t>
       </w:r>
       <w:r>
         <w:rPr>

</xml_diff>

<commit_message>
[Added] - Modus Types, Attestation Fee Renewal
</commit_message>
<xml_diff>
--- a/Installer Script/WordTemplates/FPANotice.docx
+++ b/Installer Script/WordTemplates/FPANotice.docx
@@ -52,7 +52,6 @@
           <w:u w:val="single"/>
         </w:rPr>
       </w:pPr>
-      <w:proofErr w:type="spellStart"/>
       <w:r>
         <w:rPr>
           <w:rFonts w:ascii="Kerala" w:hAnsi="Kerala" w:cs="Kartika"/>
@@ -61,97 +60,8 @@
           <w:szCs w:val="32"/>
           <w:u w:val="single"/>
         </w:rPr>
-        <w:t>ÕßøÜ¿</w:t>
-      </w:r>
-      <w:proofErr w:type="gramStart"/>
-      <w:r>
-        <w:rPr>
-          <w:rFonts w:ascii="Kerala" w:hAnsi="Kerala" w:cs="Kartika"/>
-          <w:b/>
-          <w:sz w:val="32"/>
-          <w:szCs w:val="32"/>
-          <w:u w:val="single"/>
-        </w:rPr>
-        <w:t>ÏÞ</w:t>
-      </w:r>
-      <w:proofErr w:type="spellEnd"/>
-      <w:r>
-        <w:rPr>
-          <w:rFonts w:ascii="Kerala" w:hAnsi="Kerala" w:cs="Kartika"/>
-          <w:b/>
-          <w:sz w:val="32"/>
-          <w:szCs w:val="32"/>
-          <w:u w:val="single"/>
-        </w:rPr>
-        <w:t>{</w:t>
-      </w:r>
-      <w:proofErr w:type="gramEnd"/>
-      <w:r>
-        <w:rPr>
-          <w:rFonts w:ascii="Kerala" w:hAnsi="Kerala" w:cs="Kartika"/>
-          <w:b/>
-          <w:sz w:val="32"/>
-          <w:szCs w:val="32"/>
-          <w:u w:val="single"/>
-        </w:rPr>
-        <w:t>¢ ®¿</w:t>
-      </w:r>
-      <w:proofErr w:type="spellStart"/>
-      <w:r>
-        <w:rPr>
-          <w:rFonts w:ascii="Kerala" w:hAnsi="Kerala" w:cs="Kartika"/>
-          <w:b/>
-          <w:sz w:val="32"/>
-          <w:szCs w:val="32"/>
-          <w:u w:val="single"/>
-        </w:rPr>
-        <w:t>áAáÕÞX</w:t>
-      </w:r>
-      <w:proofErr w:type="spellEnd"/>
-      <w:r>
-        <w:rPr>
-          <w:rFonts w:ascii="Kerala" w:hAnsi="Kerala" w:cs="Kartika"/>
-          <w:b/>
-          <w:sz w:val="32"/>
-          <w:szCs w:val="32"/>
-          <w:u w:val="single"/>
-        </w:rPr>
-        <w:t xml:space="preserve"> </w:t>
-      </w:r>
-      <w:proofErr w:type="spellStart"/>
-      <w:r>
-        <w:rPr>
-          <w:rFonts w:ascii="Kerala" w:hAnsi="Kerala" w:cs="Kartika"/>
-          <w:b/>
-          <w:sz w:val="32"/>
-          <w:szCs w:val="32"/>
-          <w:u w:val="single"/>
-        </w:rPr>
-        <w:t>ÕøáKÕøáæ</w:t>
-      </w:r>
-      <w:proofErr w:type="spellEnd"/>
-      <w:r>
-        <w:rPr>
-          <w:rFonts w:ascii="Kerala" w:hAnsi="Kerala" w:cs="Kartika"/>
-          <w:b/>
-          <w:sz w:val="32"/>
-          <w:szCs w:val="32"/>
-          <w:u w:val="single"/>
-        </w:rPr>
-        <w:t xml:space="preserve">¿ </w:t>
-      </w:r>
-      <w:proofErr w:type="spellStart"/>
-      <w:r>
-        <w:rPr>
-          <w:rFonts w:ascii="Kerala" w:hAnsi="Kerala" w:cs="Kartika"/>
-          <w:b/>
-          <w:sz w:val="32"/>
-          <w:szCs w:val="32"/>
-          <w:u w:val="single"/>
-        </w:rPr>
-        <w:t>dÖiÏíAí</w:t>
-      </w:r>
-      <w:proofErr w:type="spellEnd"/>
+        <w:t>ÕßøÜ¿ÏÞ{¢ ®¿áAáÕÞX ÕøáKÕøáæ¿ dÖiÏíAí</w:t>
+      </w:r>
     </w:p>
     <w:p>
       <w:pPr>
@@ -183,165 +93,29 @@
         </w:rPr>
         <w:t xml:space="preserve"> </w:t>
       </w:r>
-      <w:proofErr w:type="spellStart"/>
-      <w:r>
-        <w:rPr>
-          <w:rFonts w:ascii="Kerala" w:hAnsi="Kerala" w:cs="Kartika"/>
-          <w:sz w:val="28"/>
-          <w:szCs w:val="28"/>
-        </w:rPr>
-        <w:t>Äá¿BßÏ</w:t>
-      </w:r>
-      <w:proofErr w:type="spellEnd"/>
-      <w:r>
-        <w:rPr>
-          <w:rFonts w:ascii="Kerala" w:hAnsi="Kerala" w:cs="Kartika"/>
-          <w:sz w:val="28"/>
-          <w:szCs w:val="28"/>
-        </w:rPr>
-        <w:t xml:space="preserve"> ¦</w:t>
-      </w:r>
-      <w:proofErr w:type="spellStart"/>
-      <w:r>
-        <w:rPr>
-          <w:rFonts w:ascii="Kerala" w:hAnsi="Kerala" w:cs="Kartika"/>
-          <w:sz w:val="28"/>
-          <w:szCs w:val="28"/>
-        </w:rPr>
-        <w:t>ÕÖcBZAÞÏß</w:t>
-      </w:r>
-      <w:proofErr w:type="spellEnd"/>
-      <w:r>
-        <w:rPr>
-          <w:rFonts w:ascii="Kerala" w:hAnsi="Kerala" w:cs="Kartika"/>
-          <w:sz w:val="28"/>
-          <w:szCs w:val="28"/>
-        </w:rPr>
-        <w:t xml:space="preserve"> ¨ ³ËàØßW </w:t>
-      </w:r>
-      <w:proofErr w:type="spellStart"/>
-      <w:r>
-        <w:rPr>
-          <w:rFonts w:ascii="Kerala" w:hAnsi="Kerala" w:cs="Kartika"/>
-          <w:sz w:val="28"/>
-          <w:szCs w:val="28"/>
-        </w:rPr>
-        <w:t>ÈßKá</w:t>
-      </w:r>
-      <w:proofErr w:type="spellEnd"/>
-      <w:r>
-        <w:rPr>
-          <w:rFonts w:ascii="Kerala" w:hAnsi="Kerala" w:cs="Kartika"/>
-          <w:sz w:val="28"/>
-          <w:szCs w:val="28"/>
-        </w:rPr>
-        <w:t xml:space="preserve">¢ </w:t>
-      </w:r>
-      <w:proofErr w:type="spellStart"/>
-      <w:r>
-        <w:rPr>
-          <w:rFonts w:ascii="Kerala" w:hAnsi="Kerala" w:cs="Kartika"/>
-          <w:sz w:val="28"/>
-          <w:szCs w:val="28"/>
-        </w:rPr>
-        <w:t>Õ</w:t>
-      </w:r>
-      <w:r>
-        <w:rPr>
-          <w:rFonts w:ascii="Kerala" w:hAnsi="Kerala" w:cs="Kartika"/>
-          <w:sz w:val="28"/>
-          <w:szCs w:val="28"/>
-        </w:rPr>
-        <w:t>ßøÜ¿</w:t>
-      </w:r>
-      <w:proofErr w:type="gramStart"/>
-      <w:r>
-        <w:rPr>
-          <w:rFonts w:ascii="Kerala" w:hAnsi="Kerala" w:cs="Kartika"/>
-          <w:sz w:val="28"/>
-          <w:szCs w:val="28"/>
-        </w:rPr>
-        <w:t>ÏÞ</w:t>
-      </w:r>
-      <w:proofErr w:type="spellEnd"/>
-      <w:r>
-        <w:rPr>
-          <w:rFonts w:ascii="Kerala" w:hAnsi="Kerala" w:cs="Kartika"/>
-          <w:sz w:val="28"/>
-          <w:szCs w:val="28"/>
-        </w:rPr>
-        <w:t>{</w:t>
-      </w:r>
-      <w:proofErr w:type="gramEnd"/>
-      <w:r>
-        <w:rPr>
-          <w:rFonts w:ascii="Kerala" w:hAnsi="Kerala" w:cs="Kartika"/>
-          <w:sz w:val="28"/>
-          <w:szCs w:val="28"/>
-        </w:rPr>
-        <w:t>¢ ®¿</w:t>
-      </w:r>
-      <w:proofErr w:type="spellStart"/>
-      <w:r>
-        <w:rPr>
-          <w:rFonts w:ascii="Kerala" w:hAnsi="Kerala" w:cs="Kartika"/>
-          <w:sz w:val="28"/>
-          <w:szCs w:val="28"/>
-        </w:rPr>
-        <w:t>áJí</w:t>
-      </w:r>
-      <w:proofErr w:type="spellEnd"/>
-      <w:r>
-        <w:rPr>
-          <w:rFonts w:ascii="Kerala" w:hAnsi="Kerala" w:cs="Kartika"/>
-          <w:sz w:val="28"/>
-          <w:szCs w:val="28"/>
-        </w:rPr>
-        <w:t xml:space="preserve"> </w:t>
-      </w:r>
-      <w:proofErr w:type="spellStart"/>
-      <w:r>
-        <w:rPr>
-          <w:rFonts w:ascii="Kerala" w:hAnsi="Kerala" w:cs="Kartika"/>
-          <w:sz w:val="28"/>
-          <w:szCs w:val="28"/>
-        </w:rPr>
-        <w:t>ØÞfcæM¿áJß</w:t>
-      </w:r>
-      <w:proofErr w:type="spellEnd"/>
-      <w:r>
-        <w:rPr>
-          <w:rFonts w:ascii="Kerala" w:hAnsi="Kerala" w:cs="Kartika"/>
-          <w:sz w:val="28"/>
-          <w:szCs w:val="28"/>
-        </w:rPr>
-        <w:t xml:space="preserve"> </w:t>
-      </w:r>
-      <w:proofErr w:type="spellStart"/>
-      <w:r>
-        <w:rPr>
-          <w:rFonts w:ascii="Kerala" w:hAnsi="Kerala" w:cs="Kartika"/>
-          <w:sz w:val="28"/>
-          <w:szCs w:val="28"/>
-        </w:rPr>
-        <w:t>ÈWµáK</w:t>
-      </w:r>
-      <w:r>
-        <w:rPr>
-          <w:rFonts w:ascii="Kerala" w:hAnsi="Kerala" w:cs="Kartika"/>
-          <w:sz w:val="28"/>
-          <w:szCs w:val="28"/>
-        </w:rPr>
-        <w:t>ÄÞÃí</w:t>
-      </w:r>
-      <w:proofErr w:type="spellEnd"/>
-      <w:r>
-        <w:rPr>
-          <w:rFonts w:ascii="Kerala" w:hAnsi="Kerala" w:cs="Kartika"/>
-          <w:sz w:val="28"/>
-          <w:szCs w:val="28"/>
-        </w:rPr>
-        <w:t xml:space="preserve">. </w:t>
+      <w:r>
+        <w:rPr>
+          <w:rFonts w:ascii="Kerala" w:hAnsi="Kerala" w:cs="Kartika"/>
+          <w:sz w:val="28"/>
+          <w:szCs w:val="28"/>
+        </w:rPr>
+        <w:t>Äá¿BßÏ ¦ÕÖcBZAÞÏß ¨ ³ËàØßW ÈßKá¢ Õ</w:t>
+      </w:r>
+      <w:r>
+        <w:rPr>
+          <w:rFonts w:ascii="Kerala" w:hAnsi="Kerala" w:cs="Kartika"/>
+          <w:sz w:val="28"/>
+          <w:szCs w:val="28"/>
+        </w:rPr>
+        <w:t>ßøÜ¿ÏÞ{¢ ®¿áJí ØÞfcæM¿áJß ÈWµáK</w:t>
+      </w:r>
+      <w:r>
+        <w:rPr>
+          <w:rFonts w:ascii="Kerala" w:hAnsi="Kerala" w:cs="Kartika"/>
+          <w:sz w:val="28"/>
+          <w:szCs w:val="28"/>
+        </w:rPr>
+        <w:t xml:space="preserve">ÄÞÃí. </w:t>
       </w:r>
     </w:p>
     <w:p>
@@ -364,61 +138,7 @@
           <w:sz w:val="28"/>
           <w:szCs w:val="28"/>
         </w:rPr>
-        <w:t>¥</w:t>
-      </w:r>
-      <w:proofErr w:type="spellStart"/>
-      <w:r>
-        <w:rPr>
-          <w:rFonts w:ascii="Kerala" w:hAnsi="Kerala" w:cs="Kartika"/>
-          <w:sz w:val="28"/>
-          <w:szCs w:val="28"/>
-        </w:rPr>
-        <w:t>çÉfµV</w:t>
-      </w:r>
-      <w:proofErr w:type="spellEnd"/>
-      <w:r>
-        <w:rPr>
-          <w:rFonts w:ascii="Kerala" w:hAnsi="Kerala" w:cs="Kartika"/>
-          <w:sz w:val="28"/>
-          <w:szCs w:val="28"/>
-        </w:rPr>
-        <w:t xml:space="preserve"> ¼ßÜïÏßW ¼ÈßºîÕV/</w:t>
-      </w:r>
-      <w:proofErr w:type="spellStart"/>
-      <w:r>
-        <w:rPr>
-          <w:rFonts w:ascii="Kerala" w:hAnsi="Kerala" w:cs="Kartika"/>
-          <w:sz w:val="28"/>
-          <w:szCs w:val="28"/>
-        </w:rPr>
-        <w:t>ØíÅßøÄÞÎØAÞV</w:t>
-      </w:r>
-      <w:proofErr w:type="spellEnd"/>
-      <w:r>
-        <w:rPr>
-          <w:rFonts w:ascii="Kerala" w:hAnsi="Kerala" w:cs="Kartika"/>
-          <w:sz w:val="28"/>
-          <w:szCs w:val="28"/>
-        </w:rPr>
-        <w:t xml:space="preserve"> ¦</w:t>
-      </w:r>
-      <w:proofErr w:type="spellStart"/>
-      <w:r>
-        <w:rPr>
-          <w:rFonts w:ascii="Kerala" w:hAnsi="Kerala" w:cs="Kartika"/>
-          <w:sz w:val="28"/>
-          <w:szCs w:val="28"/>
-        </w:rPr>
-        <w:t>ÏßøßAÃ</w:t>
-      </w:r>
-      <w:proofErr w:type="spellEnd"/>
-      <w:r>
-        <w:rPr>
-          <w:rFonts w:ascii="Kerala" w:hAnsi="Kerala" w:cs="Kartika"/>
-          <w:sz w:val="28"/>
-          <w:szCs w:val="28"/>
-        </w:rPr>
-        <w:t>¢.</w:t>
+        <w:t>¥çÉfµV ¼ßÜïÏßW ¼ÈßºîÕV/ØíÅßøÄÞÎØAÞV ¦ÏßøßAÃ¢.</w:t>
       </w:r>
     </w:p>
     <w:p>
@@ -441,43 +161,7 @@
           <w:sz w:val="28"/>
           <w:szCs w:val="28"/>
         </w:rPr>
-        <w:t>¥</w:t>
-      </w:r>
-      <w:proofErr w:type="spellStart"/>
-      <w:r>
-        <w:rPr>
-          <w:rFonts w:ascii="Kerala" w:hAnsi="Kerala" w:cs="Kartika"/>
-          <w:sz w:val="28"/>
-          <w:szCs w:val="28"/>
-        </w:rPr>
-        <w:t>çÉfµX</w:t>
-      </w:r>
-      <w:proofErr w:type="spellEnd"/>
-      <w:r>
-        <w:rPr>
-          <w:rFonts w:ascii="Kerala" w:hAnsi="Kerala" w:cs="Kartika"/>
-          <w:sz w:val="28"/>
-          <w:szCs w:val="28"/>
-        </w:rPr>
-        <w:t xml:space="preserve"> </w:t>
-      </w:r>
-      <w:proofErr w:type="spellStart"/>
-      <w:r>
-        <w:rPr>
-          <w:rFonts w:ascii="Kerala" w:hAnsi="Kerala" w:cs="Kartika"/>
-          <w:sz w:val="28"/>
-          <w:szCs w:val="28"/>
-        </w:rPr>
-        <w:t>çÈøßGí</w:t>
-      </w:r>
-      <w:proofErr w:type="spellEnd"/>
-      <w:r>
-        <w:rPr>
-          <w:rFonts w:ascii="Kerala" w:hAnsi="Kerala" w:cs="Kartika"/>
-          <w:sz w:val="28"/>
-          <w:szCs w:val="28"/>
-        </w:rPr>
-        <w:t xml:space="preserve"> ÙÞ¼øÞçµIÄÞÃí.</w:t>
+        <w:t>¥çÉfµX çÈøßGí ÙÞ¼øÞçµIÄÞÃí.</w:t>
       </w:r>
     </w:p>
     <w:p>
@@ -499,29 +183,7 @@
           <w:szCs w:val="28"/>
           <w:u w:val="single"/>
         </w:rPr>
-        <w:t xml:space="preserve">ÙÞ¼øÞçAI </w:t>
-      </w:r>
-      <w:proofErr w:type="spellStart"/>
-      <w:r>
-        <w:rPr>
-          <w:rFonts w:ascii="Kerala" w:hAnsi="Kerala" w:cs="Kartika"/>
-          <w:b/>
-          <w:sz w:val="28"/>
-          <w:szCs w:val="28"/>
-          <w:u w:val="single"/>
-        </w:rPr>
-        <w:t>çø</w:t>
-      </w:r>
-      <w:proofErr w:type="spellEnd"/>
-      <w:r>
-        <w:rPr>
-          <w:rFonts w:ascii="Kerala" w:hAnsi="Kerala" w:cs="Kartika"/>
-          <w:b/>
-          <w:sz w:val="28"/>
-          <w:szCs w:val="28"/>
-          <w:u w:val="single"/>
-        </w:rPr>
-        <w:t>¶µZ</w:t>
+        <w:t>ÙÞ¼øÞçAI çø¶µZ</w:t>
       </w:r>
     </w:p>
     <w:p>
@@ -544,61 +206,7 @@
           <w:sz w:val="28"/>
           <w:szCs w:val="28"/>
         </w:rPr>
-        <w:t>¥</w:t>
-      </w:r>
-      <w:proofErr w:type="spellStart"/>
-      <w:r>
-        <w:rPr>
-          <w:rFonts w:ascii="Kerala" w:hAnsi="Kerala" w:cs="Kartika"/>
-          <w:sz w:val="28"/>
-          <w:szCs w:val="28"/>
-        </w:rPr>
-        <w:t>çÉfÞçËÞù</w:t>
-      </w:r>
-      <w:proofErr w:type="spellEnd"/>
-      <w:r>
-        <w:rPr>
-          <w:rFonts w:ascii="Kerala" w:hAnsi="Kerala" w:cs="Kartika"/>
-          <w:sz w:val="28"/>
-          <w:szCs w:val="28"/>
-        </w:rPr>
-        <w:t xml:space="preserve">¢ (³ËàØßW </w:t>
-      </w:r>
-      <w:proofErr w:type="spellStart"/>
-      <w:r>
-        <w:rPr>
-          <w:rFonts w:ascii="Kerala" w:hAnsi="Kerala" w:cs="Kartika"/>
-          <w:sz w:val="28"/>
-          <w:szCs w:val="28"/>
-        </w:rPr>
-        <w:t>ÈßKá</w:t>
-      </w:r>
-      <w:proofErr w:type="spellEnd"/>
-      <w:r>
-        <w:rPr>
-          <w:rFonts w:ascii="Kerala" w:hAnsi="Kerala" w:cs="Kartika"/>
-          <w:sz w:val="28"/>
-          <w:szCs w:val="28"/>
-        </w:rPr>
-        <w:t xml:space="preserve">¢ </w:t>
-      </w:r>
-      <w:proofErr w:type="spellStart"/>
-      <w:r>
-        <w:rPr>
-          <w:rFonts w:ascii="Kerala" w:hAnsi="Kerala" w:cs="Kartika"/>
-          <w:sz w:val="28"/>
-          <w:szCs w:val="28"/>
-        </w:rPr>
-        <w:t>ÜÍßAáKÄÞÃí</w:t>
-      </w:r>
-      <w:proofErr w:type="spellEnd"/>
-      <w:r>
-        <w:rPr>
-          <w:rFonts w:ascii="Kerala" w:hAnsi="Kerala" w:cs="Kartika"/>
-          <w:sz w:val="28"/>
-          <w:szCs w:val="28"/>
-        </w:rPr>
-        <w:t>)</w:t>
+        <w:t>¥çÉfÞçËÞù¢ (³ËàØßW ÈßKá¢ ÜÍßAáKÄÞÃí)</w:t>
       </w:r>
     </w:p>
     <w:p>
@@ -615,7 +223,6 @@
           <w:szCs w:val="28"/>
         </w:rPr>
       </w:pPr>
-      <w:proofErr w:type="spellStart"/>
       <w:r>
         <w:rPr>
           <w:rFonts w:ascii="Kerala" w:hAnsi="Kerala" w:cs="Kartika"/>
@@ -632,7 +239,6 @@
         </w:rPr>
         <w:t>í</w:t>
       </w:r>
-      <w:proofErr w:type="spellEnd"/>
     </w:p>
     <w:p>
       <w:pPr>
@@ -654,151 +260,7 @@
           <w:sz w:val="28"/>
           <w:szCs w:val="28"/>
         </w:rPr>
-        <w:t xml:space="preserve">¼ßÜïÏßæÜ </w:t>
-      </w:r>
-      <w:proofErr w:type="spellStart"/>
-      <w:r>
-        <w:rPr>
-          <w:rFonts w:ascii="Kerala" w:hAnsi="Kerala" w:cs="Kartika"/>
-          <w:sz w:val="28"/>
-          <w:szCs w:val="28"/>
-        </w:rPr>
-        <w:t>ØíÅßøÄÞÎØAÞøX</w:t>
-      </w:r>
-      <w:proofErr w:type="spellEnd"/>
-      <w:r>
-        <w:rPr>
-          <w:rFonts w:ascii="Kerala" w:hAnsi="Kerala" w:cs="Kartika"/>
-          <w:sz w:val="28"/>
-          <w:szCs w:val="28"/>
-        </w:rPr>
-        <w:t xml:space="preserve"> ¦</w:t>
-      </w:r>
-      <w:proofErr w:type="spellStart"/>
-      <w:r>
-        <w:rPr>
-          <w:rFonts w:ascii="Kerala" w:hAnsi="Kerala" w:cs="Kartika"/>
-          <w:sz w:val="28"/>
-          <w:szCs w:val="28"/>
-        </w:rPr>
-        <w:t>æÃKí</w:t>
-      </w:r>
-      <w:proofErr w:type="spellEnd"/>
-      <w:r>
-        <w:rPr>
-          <w:rFonts w:ascii="Kerala" w:hAnsi="Kerala" w:cs="Kartika"/>
-          <w:sz w:val="28"/>
-          <w:szCs w:val="28"/>
-        </w:rPr>
-        <w:t xml:space="preserve"> </w:t>
-      </w:r>
-      <w:proofErr w:type="spellStart"/>
-      <w:r>
-        <w:rPr>
-          <w:rFonts w:ascii="Kerala" w:hAnsi="Kerala" w:cs="Kartika"/>
-          <w:sz w:val="28"/>
-          <w:szCs w:val="28"/>
-        </w:rPr>
-        <w:t>æÄ</w:t>
-      </w:r>
-      <w:proofErr w:type="spellEnd"/>
-      <w:r>
-        <w:rPr>
-          <w:rFonts w:ascii="Kerala" w:hAnsi="Kerala" w:cs="Kartika"/>
-          <w:sz w:val="28"/>
-          <w:szCs w:val="28"/>
-        </w:rPr>
-        <w:t>{</w:t>
-      </w:r>
-      <w:proofErr w:type="spellStart"/>
-      <w:r>
-        <w:rPr>
-          <w:rFonts w:ascii="Kerala" w:hAnsi="Kerala" w:cs="Kartika"/>
-          <w:sz w:val="28"/>
-          <w:szCs w:val="28"/>
-        </w:rPr>
-        <w:t>ßÏßAáKÄßÈáU</w:t>
-      </w:r>
-      <w:proofErr w:type="spellEnd"/>
-      <w:r>
-        <w:rPr>
-          <w:rFonts w:ascii="Kerala" w:hAnsi="Kerala" w:cs="Kartika"/>
-          <w:sz w:val="28"/>
-          <w:szCs w:val="28"/>
-        </w:rPr>
-        <w:t xml:space="preserve"> ®</w:t>
-      </w:r>
-      <w:proofErr w:type="spellStart"/>
-      <w:r>
-        <w:rPr>
-          <w:rFonts w:ascii="Kerala" w:hAnsi="Kerala" w:cs="Kartika"/>
-          <w:sz w:val="28"/>
-          <w:szCs w:val="28"/>
-        </w:rPr>
-        <w:t>æÄCßÜá</w:t>
-      </w:r>
-      <w:proofErr w:type="spellEnd"/>
-      <w:r>
-        <w:rPr>
-          <w:rFonts w:ascii="Kerala" w:hAnsi="Kerala" w:cs="Kartika"/>
-          <w:sz w:val="28"/>
-          <w:szCs w:val="28"/>
-        </w:rPr>
-        <w:t>¢ ¥¢·</w:t>
-      </w:r>
-      <w:proofErr w:type="spellStart"/>
-      <w:r>
-        <w:rPr>
-          <w:rFonts w:ascii="Kerala" w:hAnsi="Kerala" w:cs="Kartika"/>
-          <w:sz w:val="28"/>
-          <w:szCs w:val="28"/>
-        </w:rPr>
-        <w:t>àµãÄ</w:t>
-      </w:r>
-      <w:proofErr w:type="spellEnd"/>
-      <w:r>
-        <w:rPr>
-          <w:rFonts w:ascii="Kerala" w:hAnsi="Kerala" w:cs="Kartika"/>
-          <w:sz w:val="28"/>
-          <w:szCs w:val="28"/>
-        </w:rPr>
-        <w:t xml:space="preserve"> </w:t>
-      </w:r>
-      <w:proofErr w:type="spellStart"/>
-      <w:r>
-        <w:rPr>
-          <w:rFonts w:ascii="Kerala" w:hAnsi="Kerala" w:cs="Kartika"/>
-          <w:sz w:val="28"/>
-          <w:szCs w:val="28"/>
-        </w:rPr>
-        <w:t>ÄßøßºîùßÏW</w:t>
-      </w:r>
-      <w:proofErr w:type="spellEnd"/>
-      <w:r>
-        <w:rPr>
-          <w:rFonts w:ascii="Kerala" w:hAnsi="Kerala" w:cs="Kartika"/>
-          <w:sz w:val="28"/>
-          <w:szCs w:val="28"/>
-        </w:rPr>
-        <w:t xml:space="preserve"> </w:t>
-      </w:r>
-      <w:proofErr w:type="spellStart"/>
-      <w:r>
-        <w:rPr>
-          <w:rFonts w:ascii="Kerala" w:hAnsi="Kerala" w:cs="Kartika"/>
-          <w:sz w:val="28"/>
-          <w:szCs w:val="28"/>
-        </w:rPr>
-        <w:t>çø</w:t>
-      </w:r>
-      <w:proofErr w:type="spellEnd"/>
-      <w:r>
-        <w:rPr>
-          <w:rFonts w:ascii="Kerala" w:hAnsi="Kerala" w:cs="Kartika"/>
-          <w:sz w:val="28"/>
-          <w:szCs w:val="28"/>
-        </w:rPr>
-        <w:t>¶µZ</w:t>
+        <w:t>¼ßÜïÏßæÜ ØíÅßøÄÞÎØAÞøX ¦æÃKí æÄ{ßÏßAáKÄßÈáU ®æÄCßÜá¢ ¥¢·àµãÄ ÄßøßºîùßÏW çø¶µZ</w:t>
       </w:r>
     </w:p>
     <w:p>
@@ -815,59 +277,13 @@
           <w:szCs w:val="24"/>
         </w:rPr>
       </w:pPr>
-      <w:proofErr w:type="spellStart"/>
-      <w:r>
-        <w:rPr>
-          <w:rFonts w:ascii="Kerala" w:hAnsi="Kerala" w:cs="Kartika"/>
-          <w:sz w:val="28"/>
-          <w:szCs w:val="28"/>
-        </w:rPr>
-        <w:t>ÕßøÜ¿ÏÞ</w:t>
-      </w:r>
-      <w:proofErr w:type="spellEnd"/>
-      <w:r>
-        <w:rPr>
-          <w:rFonts w:ascii="Kerala" w:hAnsi="Kerala" w:cs="Kartika"/>
-          <w:sz w:val="28"/>
-          <w:szCs w:val="28"/>
-        </w:rPr>
-        <w:t xml:space="preserve">{¢ </w:t>
-      </w:r>
-      <w:proofErr w:type="spellStart"/>
-      <w:r>
-        <w:rPr>
-          <w:rFonts w:ascii="Kerala" w:hAnsi="Kerala" w:cs="Kartika"/>
-          <w:sz w:val="28"/>
-          <w:szCs w:val="28"/>
-        </w:rPr>
-        <w:t>çø¶æM¿áJáKÄßÈáU</w:t>
-      </w:r>
-      <w:proofErr w:type="spellEnd"/>
-      <w:r>
-        <w:rPr>
-          <w:rFonts w:ascii="Kerala" w:hAnsi="Kerala" w:cs="Kartika"/>
-          <w:sz w:val="28"/>
-          <w:szCs w:val="28"/>
-        </w:rPr>
-        <w:t xml:space="preserve"> µ</w:t>
-      </w:r>
-      <w:proofErr w:type="spellStart"/>
-      <w:r>
-        <w:rPr>
-          <w:rFonts w:ascii="Kerala" w:hAnsi="Kerala" w:cs="Kartika"/>
-          <w:sz w:val="28"/>
-          <w:szCs w:val="28"/>
-        </w:rPr>
-        <w:t>ÞVÁáµZ</w:t>
-      </w:r>
-      <w:proofErr w:type="spellEnd"/>
-      <w:r>
-        <w:rPr>
-          <w:rFonts w:ascii="Kerala" w:hAnsi="Kerala" w:cs="Kartika"/>
-          <w:sz w:val="28"/>
-          <w:szCs w:val="28"/>
-        </w:rPr>
-        <w:t xml:space="preserve"> </w:t>
+      <w:r>
+        <w:rPr>
+          <w:rFonts w:ascii="Kerala" w:hAnsi="Kerala" w:cs="Kartika"/>
+          <w:sz w:val="28"/>
+          <w:szCs w:val="28"/>
+        </w:rPr>
+        <w:t xml:space="preserve">ÕßøÜ¿ÏÞ{¢ çø¶æM¿áJáKÄßÈáU µÞVÁáµZ </w:t>
       </w:r>
       <w:r>
         <w:rPr>
@@ -900,7 +316,6 @@
           <w:szCs w:val="28"/>
         </w:rPr>
       </w:pPr>
-      <w:proofErr w:type="spellStart"/>
       <w:r>
         <w:rPr>
           <w:rFonts w:ascii="Kerala" w:hAnsi="Kerala" w:cs="Kartika"/>
@@ -915,45 +330,8 @@
           <w:sz w:val="28"/>
           <w:szCs w:val="28"/>
         </w:rPr>
-        <w:t>í</w:t>
-      </w:r>
-      <w:proofErr w:type="spellEnd"/>
-      <w:r>
-        <w:rPr>
-          <w:rFonts w:ascii="Kerala" w:hAnsi="Kerala" w:cs="Kartika"/>
-          <w:sz w:val="28"/>
-          <w:szCs w:val="28"/>
-        </w:rPr>
-        <w:t xml:space="preserve"> </w:t>
-      </w:r>
-      <w:proofErr w:type="spellStart"/>
-      <w:r>
-        <w:rPr>
-          <w:rFonts w:ascii="Kerala" w:hAnsi="Kerala" w:cs="Kartika"/>
-          <w:sz w:val="28"/>
-          <w:szCs w:val="28"/>
-        </w:rPr>
-        <w:t>èØØí</w:t>
-      </w:r>
-      <w:proofErr w:type="spellEnd"/>
-      <w:r>
-        <w:rPr>
-          <w:rFonts w:ascii="Kerala" w:hAnsi="Kerala" w:cs="Kartika"/>
-          <w:sz w:val="28"/>
-          <w:szCs w:val="28"/>
-        </w:rPr>
-        <w:t xml:space="preserve"> </w:t>
-      </w:r>
-      <w:proofErr w:type="spellStart"/>
-      <w:r>
-        <w:rPr>
-          <w:rFonts w:ascii="Kerala" w:hAnsi="Kerala" w:cs="Kartika"/>
-          <w:sz w:val="28"/>
-          <w:szCs w:val="28"/>
-        </w:rPr>
-        <w:t>çËÞçGÞµZ</w:t>
-      </w:r>
-      <w:proofErr w:type="spellEnd"/>
+        <w:t>í èØØí çËÞçGÞµZ</w:t>
+      </w:r>
     </w:p>
     <w:p>
       <w:pPr>
@@ -969,88 +347,14 @@
           <w:szCs w:val="28"/>
         </w:rPr>
       </w:pPr>
-      <w:proofErr w:type="spellStart"/>
-      <w:r>
-        <w:rPr>
-          <w:rFonts w:ascii="Kerala" w:hAnsi="Kerala" w:cs="Kartika"/>
-          <w:sz w:val="28"/>
-          <w:szCs w:val="28"/>
-        </w:rPr>
-        <w:t>ÈßÖíºßÄ</w:t>
-      </w:r>
-      <w:proofErr w:type="spellEnd"/>
-      <w:r>
-        <w:rPr>
-          <w:rFonts w:ascii="Kerala" w:hAnsi="Kerala" w:cs="Kartika"/>
-          <w:sz w:val="28"/>
-          <w:szCs w:val="28"/>
-        </w:rPr>
-        <w:t xml:space="preserve"> </w:t>
-      </w:r>
-      <w:proofErr w:type="spellStart"/>
-      <w:r>
-        <w:rPr>
-          <w:rFonts w:ascii="Kerala" w:hAnsi="Kerala" w:cs="Kartika"/>
-          <w:sz w:val="28"/>
-          <w:szCs w:val="28"/>
-        </w:rPr>
-        <w:t>ËàØí</w:t>
-      </w:r>
-      <w:proofErr w:type="spellEnd"/>
-      <w:r>
-        <w:rPr>
-          <w:rFonts w:ascii="Kerala" w:hAnsi="Kerala" w:cs="Kartika"/>
-          <w:sz w:val="28"/>
-          <w:szCs w:val="28"/>
-        </w:rPr>
-        <w:t xml:space="preserve"> ¥¿º</w:t>
-      </w:r>
-      <w:proofErr w:type="spellStart"/>
-      <w:r>
-        <w:rPr>
-          <w:rFonts w:ascii="Kerala" w:hAnsi="Kerala" w:cs="Kartika"/>
-          <w:sz w:val="28"/>
-          <w:szCs w:val="28"/>
-        </w:rPr>
-        <w:t>îÄßÈáU</w:t>
-      </w:r>
-      <w:proofErr w:type="spellEnd"/>
-      <w:r>
-        <w:rPr>
-          <w:rFonts w:ascii="Kerala" w:hAnsi="Kerala" w:cs="Kartika"/>
-          <w:sz w:val="28"/>
-          <w:szCs w:val="28"/>
-        </w:rPr>
-        <w:t xml:space="preserve"> ²ùß¼ßÈW </w:t>
-      </w:r>
-      <w:proofErr w:type="spellStart"/>
-      <w:r>
-        <w:rPr>
-          <w:rFonts w:ascii="Kerala" w:hAnsi="Kerala" w:cs="Kartika"/>
-          <w:sz w:val="28"/>
-          <w:szCs w:val="28"/>
-        </w:rPr>
-        <w:t>æºÜÞX</w:t>
-      </w:r>
-      <w:proofErr w:type="spellEnd"/>
-      <w:r>
-        <w:rPr>
-          <w:rFonts w:ascii="Kerala" w:hAnsi="Kerala" w:cs="Kartika"/>
-          <w:sz w:val="28"/>
-          <w:szCs w:val="28"/>
-        </w:rPr>
-        <w:t xml:space="preserve"> </w:t>
-      </w:r>
-      <w:proofErr w:type="spellStart"/>
-      <w:r>
-        <w:rPr>
-          <w:rFonts w:ascii="Kerala" w:hAnsi="Kerala" w:cs="Kartika"/>
-          <w:sz w:val="28"/>
-          <w:szCs w:val="28"/>
-        </w:rPr>
-        <w:t>øØàÄí</w:t>
-      </w:r>
-      <w:proofErr w:type="spellEnd"/>
+      <w:r>
+        <w:rPr>
+          <w:rFonts w:ascii="Kerala" w:hAnsi="Kerala" w:cs="Kartika"/>
+          <w:sz w:val="28"/>
+          <w:szCs w:val="28"/>
+        </w:rPr>
+        <w:t>ÈßÖíºßÄ ËàØí ¥¿ºîÄßÈáU ²ùß¼ßÈW æºÜÞX øØàÄí</w:t>
+      </w:r>
     </w:p>
     <w:p>
       <w:pPr>
@@ -1072,108 +376,8 @@
           <w:sz w:val="28"/>
           <w:szCs w:val="28"/>
         </w:rPr>
-        <w:t>®</w:t>
-      </w:r>
-      <w:proofErr w:type="spellStart"/>
-      <w:r>
-        <w:rPr>
-          <w:rFonts w:ascii="Kerala" w:hAnsi="Kerala" w:cs="Kartika"/>
-          <w:sz w:val="28"/>
-          <w:szCs w:val="28"/>
-        </w:rPr>
-        <w:t>ÜïÞ</w:t>
-      </w:r>
-      <w:proofErr w:type="spellEnd"/>
-      <w:r>
-        <w:rPr>
-          <w:rFonts w:ascii="Kerala" w:hAnsi="Kerala" w:cs="Kartika"/>
-          <w:sz w:val="28"/>
-          <w:szCs w:val="28"/>
-        </w:rPr>
-        <w:t xml:space="preserve"> </w:t>
-      </w:r>
-      <w:proofErr w:type="spellStart"/>
-      <w:r>
-        <w:rPr>
-          <w:rFonts w:ascii="Kerala" w:hAnsi="Kerala" w:cs="Kartika"/>
-          <w:sz w:val="28"/>
-          <w:szCs w:val="28"/>
-        </w:rPr>
-        <w:t>çø</w:t>
-      </w:r>
-      <w:proofErr w:type="spellEnd"/>
-      <w:r>
-        <w:rPr>
-          <w:rFonts w:ascii="Kerala" w:hAnsi="Kerala" w:cs="Kartika"/>
-          <w:sz w:val="28"/>
-          <w:szCs w:val="28"/>
-        </w:rPr>
-        <w:t>¶µ{</w:t>
-      </w:r>
-      <w:proofErr w:type="spellStart"/>
-      <w:r>
-        <w:rPr>
-          <w:rFonts w:ascii="Kerala" w:hAnsi="Kerala" w:cs="Kartika"/>
-          <w:sz w:val="28"/>
-          <w:szCs w:val="28"/>
-        </w:rPr>
-        <w:t>áç¿Ïá</w:t>
-      </w:r>
-      <w:proofErr w:type="spellEnd"/>
-      <w:r>
-        <w:rPr>
-          <w:rFonts w:ascii="Kerala" w:hAnsi="Kerala" w:cs="Kartika"/>
-          <w:sz w:val="28"/>
-          <w:szCs w:val="28"/>
-        </w:rPr>
-        <w:t xml:space="preserve">¢ </w:t>
-      </w:r>
-      <w:proofErr w:type="spellStart"/>
-      <w:r>
-        <w:rPr>
-          <w:rFonts w:ascii="Kerala" w:hAnsi="Kerala" w:cs="Kartika"/>
-          <w:sz w:val="28"/>
-          <w:szCs w:val="28"/>
-        </w:rPr>
-        <w:t>ØbÏ</w:t>
-      </w:r>
-      <w:proofErr w:type="spellEnd"/>
-      <w:r>
-        <w:rPr>
-          <w:rFonts w:ascii="Kerala" w:hAnsi="Kerala" w:cs="Kartika"/>
-          <w:sz w:val="28"/>
-          <w:szCs w:val="28"/>
-        </w:rPr>
-        <w:t xml:space="preserve">¢ </w:t>
-      </w:r>
-      <w:proofErr w:type="spellStart"/>
-      <w:r>
-        <w:rPr>
-          <w:rFonts w:ascii="Kerala" w:hAnsi="Kerala" w:cs="Kartika"/>
-          <w:sz w:val="28"/>
-          <w:szCs w:val="28"/>
-        </w:rPr>
-        <w:t>ØÞfcæM¿áJßÏ</w:t>
-      </w:r>
-      <w:proofErr w:type="spellEnd"/>
-      <w:r>
-        <w:rPr>
-          <w:rFonts w:ascii="Kerala" w:hAnsi="Kerala" w:cs="Kartika"/>
-          <w:sz w:val="28"/>
-          <w:szCs w:val="28"/>
-        </w:rPr>
-        <w:t xml:space="preserve"> </w:t>
-      </w:r>
-      <w:proofErr w:type="spellStart"/>
-      <w:r>
-        <w:rPr>
-          <w:rFonts w:ascii="Kerala" w:hAnsi="Kerala" w:cs="Kartika"/>
-          <w:sz w:val="28"/>
-          <w:szCs w:val="28"/>
-        </w:rPr>
-        <w:t>ÉµVMáµZ</w:t>
-      </w:r>
-      <w:proofErr w:type="spellEnd"/>
+        <w:t>®ÜïÞ çø¶µ{áç¿Ïá¢ ØbÏ¢ ØÞfcæM¿áJßÏ ÉµVMáµZ</w:t>
+      </w:r>
     </w:p>
     <w:p>
       <w:pPr>
@@ -1184,7 +388,6 @@
           <w:szCs w:val="28"/>
         </w:rPr>
       </w:pPr>
-      <w:proofErr w:type="spellStart"/>
       <w:r>
         <w:rPr>
           <w:rFonts w:ascii="Kerala" w:hAnsi="Kerala" w:cs="Kartika"/>
@@ -1203,7 +406,6 @@
         </w:rPr>
         <w:t>í</w:t>
       </w:r>
-      <w:proofErr w:type="spellEnd"/>
     </w:p>
     <w:p>
       <w:pPr>
@@ -1219,65 +421,51 @@
           <w:szCs w:val="28"/>
         </w:rPr>
       </w:pPr>
-      <w:proofErr w:type="spellStart"/>
-      <w:r>
-        <w:rPr>
-          <w:rFonts w:ascii="Kerala" w:hAnsi="Kerala" w:cs="Kartika"/>
-          <w:sz w:val="28"/>
-          <w:szCs w:val="28"/>
-        </w:rPr>
-        <w:t>ÕßøÜ¿ÏÞ</w:t>
-      </w:r>
-      <w:proofErr w:type="spellEnd"/>
-      <w:r>
-        <w:rPr>
-          <w:rFonts w:ascii="Kerala" w:hAnsi="Kerala" w:cs="Kartika"/>
-          <w:sz w:val="28"/>
-          <w:szCs w:val="28"/>
-        </w:rPr>
-        <w:t>{¢ ®¿</w:t>
-      </w:r>
-      <w:proofErr w:type="spellStart"/>
-      <w:r>
-        <w:rPr>
-          <w:rFonts w:ascii="Kerala" w:hAnsi="Kerala" w:cs="Kartika"/>
-          <w:sz w:val="28"/>
-          <w:szCs w:val="28"/>
-        </w:rPr>
-        <w:t>áAáKÄßÈáU</w:t>
-      </w:r>
-      <w:proofErr w:type="spellEnd"/>
-      <w:r>
-        <w:rPr>
-          <w:rFonts w:ascii="Kerala" w:hAnsi="Kerala" w:cs="Kartika"/>
+      <w:r>
+        <w:rPr>
+          <w:rFonts w:ascii="Kerala" w:hAnsi="Kerala" w:cs="Kartika"/>
+          <w:sz w:val="28"/>
+          <w:szCs w:val="28"/>
+        </w:rPr>
+        <w:t xml:space="preserve">ÕßøÜ¿ÏÞ{¢ ®¿áAáKÄßÈáU ÈßøAí _ </w:t>
+      </w:r>
+      <w:r>
+        <w:rPr>
+          <w:rFonts w:ascii="Rupee Foradian" w:hAnsi="Rupee Foradian" w:cs="Times New Roman"/>
+        </w:rPr>
+        <w:t>`</w:t>
+      </w:r>
+      <w:r>
+        <w:rPr>
+          <w:rFonts w:ascii="Times New Roman" w:hAnsi="Times New Roman" w:cs="Times New Roman"/>
           <w:sz w:val="28"/>
           <w:szCs w:val="28"/>
         </w:rPr>
         <w:t xml:space="preserve"> </w:t>
       </w:r>
-      <w:proofErr w:type="spellStart"/>
-      <w:r>
-        <w:rPr>
-          <w:rFonts w:ascii="Kerala" w:hAnsi="Kerala" w:cs="Kartika"/>
-          <w:sz w:val="28"/>
-          <w:szCs w:val="28"/>
-        </w:rPr>
-        <w:t>ÈßøAí</w:t>
-      </w:r>
-      <w:proofErr w:type="spellEnd"/>
-      <w:r>
-        <w:rPr>
-          <w:rFonts w:ascii="Kerala" w:hAnsi="Kerala" w:cs="Kartika"/>
-          <w:sz w:val="28"/>
-          <w:szCs w:val="28"/>
-        </w:rPr>
-        <w:t xml:space="preserve"> _ </w:t>
-      </w:r>
-      <w:r>
-        <w:rPr>
-          <w:rFonts w:ascii="Rupee Foradian" w:hAnsi="Rupee Foradian" w:cs="Times New Roman"/>
-        </w:rPr>
-        <w:t>`</w:t>
+      <w:r>
+        <w:rPr>
+          <w:rFonts w:cs="Times New Roman"/>
+          <w:sz w:val="24"/>
+          <w:szCs w:val="24"/>
+        </w:rPr>
+        <w:t>1</w:t>
+      </w:r>
+      <w:r>
+        <w:rPr>
+          <w:rFonts w:cs="Times New Roman"/>
+          <w:sz w:val="24"/>
+          <w:szCs w:val="24"/>
+        </w:rPr>
+        <w:t>105</w:t>
+      </w:r>
+      <w:r>
+        <w:rPr>
+          <w:rFonts w:cs="Times New Roman"/>
+          <w:sz w:val="24"/>
+          <w:szCs w:val="24"/>
+        </w:rPr>
+        <w:t>/-</w:t>
       </w:r>
       <w:r>
         <w:rPr>
@@ -1289,61 +477,11 @@
       </w:r>
       <w:r>
         <w:rPr>
-          <w:rFonts w:cs="Times New Roman"/>
-          <w:sz w:val="24"/>
-          <w:szCs w:val="24"/>
-        </w:rPr>
-        <w:t>10</w:t>
-      </w:r>
-      <w:r>
-        <w:rPr>
-          <w:rFonts w:cs="Times New Roman"/>
-          <w:sz w:val="24"/>
-          <w:szCs w:val="24"/>
-        </w:rPr>
-        <w:t>5</w:t>
-      </w:r>
-      <w:r>
-        <w:rPr>
-          <w:rFonts w:cs="Times New Roman"/>
-          <w:sz w:val="24"/>
-          <w:szCs w:val="24"/>
-        </w:rPr>
-        <w:t>0/-</w:t>
-      </w:r>
-      <w:r>
-        <w:rPr>
-          <w:rFonts w:ascii="Times New Roman" w:hAnsi="Times New Roman" w:cs="Times New Roman"/>
-          <w:sz w:val="28"/>
-          <w:szCs w:val="28"/>
-        </w:rPr>
-        <w:t xml:space="preserve"> </w:t>
-      </w:r>
-      <w:r>
-        <w:rPr>
-          <w:rFonts w:ascii="Kerala" w:hAnsi="Kerala" w:cs="Kartika"/>
-          <w:sz w:val="28"/>
-          <w:szCs w:val="28"/>
-        </w:rPr>
-        <w:t xml:space="preserve">(²øá </w:t>
-      </w:r>
-      <w:proofErr w:type="spellStart"/>
-      <w:r>
-        <w:rPr>
-          <w:rFonts w:ascii="Kerala" w:hAnsi="Kerala" w:cs="Kartika"/>
-          <w:sz w:val="28"/>
-          <w:szCs w:val="28"/>
-        </w:rPr>
-        <w:t>çµÞMß</w:t>
-      </w:r>
-      <w:proofErr w:type="spellEnd"/>
-      <w:r>
-        <w:rPr>
-          <w:rFonts w:ascii="Kerala" w:hAnsi="Kerala" w:cs="Kartika"/>
-          <w:sz w:val="28"/>
-          <w:szCs w:val="28"/>
-        </w:rPr>
-        <w:t>)</w:t>
+          <w:rFonts w:ascii="Kerala" w:hAnsi="Kerala" w:cs="Kartika"/>
+          <w:sz w:val="28"/>
+          <w:szCs w:val="28"/>
+        </w:rPr>
+        <w:t>(²øá çµÞMß)</w:t>
       </w:r>
     </w:p>
     <w:p>
@@ -1366,61 +504,7 @@
           <w:sz w:val="28"/>
           <w:szCs w:val="28"/>
         </w:rPr>
-        <w:t>¥</w:t>
-      </w:r>
-      <w:proofErr w:type="spellStart"/>
-      <w:r>
-        <w:rPr>
-          <w:rFonts w:ascii="Kerala" w:hAnsi="Kerala" w:cs="Kartika"/>
-          <w:sz w:val="28"/>
-          <w:szCs w:val="28"/>
-        </w:rPr>
-        <w:t>Çß</w:t>
-      </w:r>
-      <w:proofErr w:type="spellEnd"/>
-      <w:r>
-        <w:rPr>
-          <w:rFonts w:ascii="Kerala" w:hAnsi="Kerala" w:cs="Kartika"/>
-          <w:sz w:val="28"/>
-          <w:szCs w:val="28"/>
-        </w:rPr>
-        <w:t xml:space="preserve">µ¢ </w:t>
-      </w:r>
-      <w:proofErr w:type="spellStart"/>
-      <w:r>
-        <w:rPr>
-          <w:rFonts w:ascii="Kerala" w:hAnsi="Kerala" w:cs="Kartika"/>
-          <w:sz w:val="28"/>
-          <w:szCs w:val="28"/>
-        </w:rPr>
-        <w:t>çÕI</w:t>
-      </w:r>
-      <w:proofErr w:type="spellEnd"/>
-      <w:r>
-        <w:rPr>
-          <w:rFonts w:ascii="Kerala" w:hAnsi="Kerala" w:cs="Kartika"/>
-          <w:sz w:val="28"/>
-          <w:szCs w:val="28"/>
-        </w:rPr>
-        <w:t xml:space="preserve"> ³çøÞ </w:t>
-      </w:r>
-      <w:proofErr w:type="spellStart"/>
-      <w:r>
-        <w:rPr>
-          <w:rFonts w:ascii="Kerala" w:hAnsi="Kerala" w:cs="Kartika"/>
-          <w:sz w:val="28"/>
-          <w:szCs w:val="28"/>
-        </w:rPr>
-        <w:t>çµÞMßµZAá</w:t>
-      </w:r>
-      <w:proofErr w:type="spellEnd"/>
-      <w:r>
-        <w:rPr>
-          <w:rFonts w:ascii="Kerala" w:hAnsi="Kerala" w:cs="Kartika"/>
-          <w:sz w:val="28"/>
-          <w:szCs w:val="28"/>
-        </w:rPr>
-        <w:t>¢ _</w:t>
+        <w:t>¥Çßµ¢ çÕI ³çøÞ çµÞMßµZAá¢ _</w:t>
       </w:r>
       <w:r>
         <w:rPr>
@@ -1442,6 +526,14 @@
           <w:sz w:val="24"/>
           <w:szCs w:val="24"/>
         </w:rPr>
+        <w:t>1</w:t>
+      </w:r>
+      <w:r>
+        <w:rPr>
+          <w:rFonts w:cs="Times New Roman"/>
+          <w:sz w:val="24"/>
+          <w:szCs w:val="24"/>
+        </w:rPr>
         <w:t>10</w:t>
       </w:r>
       <w:r>
@@ -1450,14 +542,6 @@
           <w:sz w:val="24"/>
           <w:szCs w:val="24"/>
         </w:rPr>
-        <w:t>5</w:t>
-      </w:r>
-      <w:r>
-        <w:rPr>
-          <w:rFonts w:cs="Times New Roman"/>
-          <w:sz w:val="24"/>
-          <w:szCs w:val="24"/>
-        </w:rPr>
         <w:t>/-</w:t>
       </w:r>
       <w:r>
@@ -1466,25 +550,7 @@
           <w:sz w:val="28"/>
           <w:szCs w:val="28"/>
         </w:rPr>
-        <w:t xml:space="preserve"> </w:t>
-      </w:r>
-      <w:proofErr w:type="spellStart"/>
-      <w:r>
-        <w:rPr>
-          <w:rFonts w:ascii="Kerala" w:hAnsi="Kerala" w:cs="Kartika"/>
-          <w:sz w:val="28"/>
-          <w:szCs w:val="28"/>
-        </w:rPr>
-        <w:t>ÕàÄ</w:t>
-      </w:r>
-      <w:proofErr w:type="spellEnd"/>
-      <w:r>
-        <w:rPr>
-          <w:rFonts w:ascii="Kerala" w:hAnsi="Kerala" w:cs="Kartika"/>
-          <w:sz w:val="28"/>
-          <w:szCs w:val="28"/>
-        </w:rPr>
-        <w:t>¢</w:t>
+        <w:t xml:space="preserve"> ÕàÄ¢</w:t>
       </w:r>
     </w:p>
     <w:p>
@@ -1501,52 +567,14 @@
           <w:szCs w:val="28"/>
         </w:rPr>
       </w:pPr>
-      <w:proofErr w:type="spellStart"/>
-      <w:r>
-        <w:rPr>
-          <w:rFonts w:ascii="Kerala" w:hAnsi="Kerala" w:cs="Kartika"/>
-          <w:sz w:val="28"/>
-          <w:szCs w:val="28"/>
-        </w:rPr>
-        <w:t>ËàØí</w:t>
-      </w:r>
-      <w:proofErr w:type="spellEnd"/>
-      <w:r>
-        <w:rPr>
-          <w:rFonts w:ascii="Kerala" w:hAnsi="Kerala" w:cs="Kartika"/>
-          <w:sz w:val="28"/>
-          <w:szCs w:val="28"/>
-        </w:rPr>
-        <w:t xml:space="preserve"> d¿×</w:t>
-      </w:r>
-      <w:proofErr w:type="spellStart"/>
-      <w:r>
-        <w:rPr>
-          <w:rFonts w:ascii="Kerala" w:hAnsi="Kerala" w:cs="Kartika"/>
-          <w:sz w:val="28"/>
-          <w:szCs w:val="28"/>
-        </w:rPr>
-        <w:t>ùßÏßW</w:t>
-      </w:r>
-      <w:proofErr w:type="spellEnd"/>
-      <w:r>
-        <w:rPr>
-          <w:rFonts w:ascii="Kerala" w:hAnsi="Kerala" w:cs="Kartika"/>
-          <w:sz w:val="28"/>
-          <w:szCs w:val="28"/>
-        </w:rPr>
-        <w:t xml:space="preserve"> ¥¿</w:t>
-      </w:r>
-      <w:proofErr w:type="spellStart"/>
-      <w:r>
-        <w:rPr>
-          <w:rFonts w:ascii="Kerala" w:hAnsi="Kerala" w:cs="Kartika"/>
-          <w:sz w:val="28"/>
-          <w:szCs w:val="28"/>
-        </w:rPr>
-        <w:t>ÏíçAIÄÞÃí</w:t>
-      </w:r>
-      <w:proofErr w:type="spellEnd"/>
+      <w:r>
+        <w:rPr>
+          <w:rFonts w:ascii="Kerala" w:hAnsi="Kerala" w:cs="Kartika"/>
+          <w:sz w:val="28"/>
+          <w:szCs w:val="28"/>
+        </w:rPr>
+        <w:t>ËàØí d¿×ùßÏßW ¥¿ÏíçAIÄÞÃí</w:t>
+      </w:r>
     </w:p>
     <w:p>
       <w:pPr>
@@ -1562,59 +590,13 @@
           <w:szCs w:val="28"/>
         </w:rPr>
       </w:pPr>
-      <w:proofErr w:type="spellStart"/>
-      <w:r>
-        <w:rPr>
-          <w:rFonts w:ascii="Kerala" w:hAnsi="Kerala" w:cs="Kartika"/>
-          <w:sz w:val="28"/>
-          <w:szCs w:val="28"/>
-        </w:rPr>
-        <w:t>ËàØí</w:t>
-      </w:r>
-      <w:proofErr w:type="spellEnd"/>
-      <w:r>
-        <w:rPr>
-          <w:rFonts w:ascii="Kerala" w:hAnsi="Kerala" w:cs="Kartika"/>
-          <w:sz w:val="28"/>
-          <w:szCs w:val="28"/>
-        </w:rPr>
-        <w:t xml:space="preserve"> ¥¿</w:t>
-      </w:r>
-      <w:proofErr w:type="spellStart"/>
-      <w:r>
-        <w:rPr>
-          <w:rFonts w:ascii="Kerala" w:hAnsi="Kerala" w:cs="Kartika"/>
-          <w:sz w:val="28"/>
-          <w:szCs w:val="28"/>
-        </w:rPr>
-        <w:t>ÏíçAI</w:t>
-      </w:r>
-      <w:proofErr w:type="spellEnd"/>
-      <w:r>
-        <w:rPr>
-          <w:rFonts w:ascii="Kerala" w:hAnsi="Kerala" w:cs="Kartika"/>
-          <w:sz w:val="28"/>
-          <w:szCs w:val="28"/>
-        </w:rPr>
-        <w:t xml:space="preserve"> </w:t>
-      </w:r>
-      <w:proofErr w:type="spellStart"/>
-      <w:r>
-        <w:rPr>
-          <w:rFonts w:ascii="Kerala" w:hAnsi="Kerala" w:cs="Kartika"/>
-          <w:sz w:val="28"/>
-          <w:szCs w:val="28"/>
-        </w:rPr>
-        <w:t>æÙÁí</w:t>
-      </w:r>
-      <w:proofErr w:type="spellEnd"/>
-      <w:r>
-        <w:rPr>
-          <w:rFonts w:ascii="Kerala" w:hAnsi="Kerala" w:cs="Kartika"/>
-          <w:sz w:val="28"/>
-          <w:szCs w:val="28"/>
-        </w:rPr>
-        <w:t xml:space="preserve"> _</w:t>
+      <w:r>
+        <w:rPr>
+          <w:rFonts w:ascii="Kerala" w:hAnsi="Kerala" w:cs="Kartika"/>
+          <w:sz w:val="28"/>
+          <w:szCs w:val="28"/>
+        </w:rPr>
+        <w:t>ËàØí ¥¿ÏíçAI æÙÁí _</w:t>
       </w:r>
       <w:r>
         <w:rPr>
@@ -1728,7 +710,25 @@
           <w:szCs w:val="24"/>
           <w:lang w:val="en-IN"/>
         </w:rPr>
-        <w:t xml:space="preserve"> 1050/-</w:t>
+        <w:t xml:space="preserve"> 1</w:t>
+      </w:r>
+      <w:r>
+        <w:rPr>
+          <w:b/>
+          <w:sz w:val="24"/>
+          <w:szCs w:val="24"/>
+          <w:lang w:val="en-IN"/>
+        </w:rPr>
+        <w:t>105</w:t>
+      </w:r>
+      <w:r>
+        <w:rPr>
+          <w:b/>
+          <w:sz w:val="24"/>
+          <w:szCs w:val="24"/>
+          <w:lang w:val="en-IN"/>
+        </w:rPr>
+        <w:t>/-</w:t>
       </w:r>
       <w:r>
         <w:rPr>
@@ -1804,7 +804,43 @@
           <w:szCs w:val="24"/>
           <w:lang w:val="en-IN"/>
         </w:rPr>
-        <w:t xml:space="preserve"> 1155/-</w:t>
+        <w:t xml:space="preserve"> 1</w:t>
+      </w:r>
+      <w:r>
+        <w:rPr>
+          <w:b/>
+          <w:sz w:val="24"/>
+          <w:szCs w:val="24"/>
+          <w:lang w:val="en-IN"/>
+        </w:rPr>
+        <w:t>2</w:t>
+      </w:r>
+      <w:r>
+        <w:rPr>
+          <w:b/>
+          <w:sz w:val="24"/>
+          <w:szCs w:val="24"/>
+          <w:lang w:val="en-IN"/>
+        </w:rPr>
+        <w:t>1</w:t>
+      </w:r>
+      <w:r>
+        <w:rPr>
+          <w:b/>
+          <w:sz w:val="24"/>
+          <w:szCs w:val="24"/>
+          <w:lang w:val="en-IN"/>
+        </w:rPr>
+        <w:t>5</w:t>
+      </w:r>
+      <w:r>
+        <w:rPr>
+          <w:b/>
+          <w:sz w:val="24"/>
+          <w:szCs w:val="24"/>
+          <w:lang w:val="en-IN"/>
+        </w:rPr>
+        <w:t>/-</w:t>
       </w:r>
       <w:r>
         <w:rPr>
@@ -1868,7 +904,25 @@
           <w:szCs w:val="24"/>
           <w:lang w:val="en-IN"/>
         </w:rPr>
-        <w:t xml:space="preserve"> 1260/-</w:t>
+        <w:t xml:space="preserve"> 1</w:t>
+      </w:r>
+      <w:r>
+        <w:rPr>
+          <w:b/>
+          <w:sz w:val="24"/>
+          <w:szCs w:val="24"/>
+          <w:lang w:val="en-IN"/>
+        </w:rPr>
+        <w:t>325</w:t>
+      </w:r>
+      <w:r>
+        <w:rPr>
+          <w:b/>
+          <w:sz w:val="24"/>
+          <w:szCs w:val="24"/>
+          <w:lang w:val="en-IN"/>
+        </w:rPr>
+        <w:t>/-</w:t>
       </w:r>
       <w:r>
         <w:rPr>

</xml_diff>

<commit_message>
[Modified] - FPA Head of account
</commit_message>
<xml_diff>
--- a/Installer Script/WordTemplates/FPANotice.docx
+++ b/Installer Script/WordTemplates/FPANotice.docx
@@ -52,6 +52,7 @@
           <w:u w:val="single"/>
         </w:rPr>
       </w:pPr>
+      <w:proofErr w:type="spellStart"/>
       <w:r>
         <w:rPr>
           <w:rFonts w:ascii="Kerala" w:hAnsi="Kerala" w:cs="Kartika"/>
@@ -60,8 +61,97 @@
           <w:szCs w:val="32"/>
           <w:u w:val="single"/>
         </w:rPr>
-        <w:t>ÕßøÜ¿ÏÞ{¢ ®¿áAáÕÞX ÕøáKÕøáæ¿ dÖiÏíAí</w:t>
-      </w:r>
+        <w:t>ÕßøÜ¿</w:t>
+      </w:r>
+      <w:proofErr w:type="gramStart"/>
+      <w:r>
+        <w:rPr>
+          <w:rFonts w:ascii="Kerala" w:hAnsi="Kerala" w:cs="Kartika"/>
+          <w:b/>
+          <w:sz w:val="32"/>
+          <w:szCs w:val="32"/>
+          <w:u w:val="single"/>
+        </w:rPr>
+        <w:t>ÏÞ</w:t>
+      </w:r>
+      <w:proofErr w:type="spellEnd"/>
+      <w:r>
+        <w:rPr>
+          <w:rFonts w:ascii="Kerala" w:hAnsi="Kerala" w:cs="Kartika"/>
+          <w:b/>
+          <w:sz w:val="32"/>
+          <w:szCs w:val="32"/>
+          <w:u w:val="single"/>
+        </w:rPr>
+        <w:t>{</w:t>
+      </w:r>
+      <w:proofErr w:type="gramEnd"/>
+      <w:r>
+        <w:rPr>
+          <w:rFonts w:ascii="Kerala" w:hAnsi="Kerala" w:cs="Kartika"/>
+          <w:b/>
+          <w:sz w:val="32"/>
+          <w:szCs w:val="32"/>
+          <w:u w:val="single"/>
+        </w:rPr>
+        <w:t>¢ ®¿</w:t>
+      </w:r>
+      <w:proofErr w:type="spellStart"/>
+      <w:r>
+        <w:rPr>
+          <w:rFonts w:ascii="Kerala" w:hAnsi="Kerala" w:cs="Kartika"/>
+          <w:b/>
+          <w:sz w:val="32"/>
+          <w:szCs w:val="32"/>
+          <w:u w:val="single"/>
+        </w:rPr>
+        <w:t>áAáÕÞX</w:t>
+      </w:r>
+      <w:proofErr w:type="spellEnd"/>
+      <w:r>
+        <w:rPr>
+          <w:rFonts w:ascii="Kerala" w:hAnsi="Kerala" w:cs="Kartika"/>
+          <w:b/>
+          <w:sz w:val="32"/>
+          <w:szCs w:val="32"/>
+          <w:u w:val="single"/>
+        </w:rPr>
+        <w:t xml:space="preserve"> </w:t>
+      </w:r>
+      <w:proofErr w:type="spellStart"/>
+      <w:r>
+        <w:rPr>
+          <w:rFonts w:ascii="Kerala" w:hAnsi="Kerala" w:cs="Kartika"/>
+          <w:b/>
+          <w:sz w:val="32"/>
+          <w:szCs w:val="32"/>
+          <w:u w:val="single"/>
+        </w:rPr>
+        <w:t>ÕøáKÕøáæ</w:t>
+      </w:r>
+      <w:proofErr w:type="spellEnd"/>
+      <w:r>
+        <w:rPr>
+          <w:rFonts w:ascii="Kerala" w:hAnsi="Kerala" w:cs="Kartika"/>
+          <w:b/>
+          <w:sz w:val="32"/>
+          <w:szCs w:val="32"/>
+          <w:u w:val="single"/>
+        </w:rPr>
+        <w:t xml:space="preserve">¿ </w:t>
+      </w:r>
+      <w:proofErr w:type="spellStart"/>
+      <w:r>
+        <w:rPr>
+          <w:rFonts w:ascii="Kerala" w:hAnsi="Kerala" w:cs="Kartika"/>
+          <w:b/>
+          <w:sz w:val="32"/>
+          <w:szCs w:val="32"/>
+          <w:u w:val="single"/>
+        </w:rPr>
+        <w:t>dÖiÏíAí</w:t>
+      </w:r>
+      <w:proofErr w:type="spellEnd"/>
     </w:p>
     <w:p>
       <w:pPr>
@@ -93,29 +183,165 @@
         </w:rPr>
         <w:t xml:space="preserve"> </w:t>
       </w:r>
-      <w:r>
-        <w:rPr>
-          <w:rFonts w:ascii="Kerala" w:hAnsi="Kerala" w:cs="Kartika"/>
-          <w:sz w:val="28"/>
-          <w:szCs w:val="28"/>
-        </w:rPr>
-        <w:t>Äá¿BßÏ ¦ÕÖcBZAÞÏß ¨ ³ËàØßW ÈßKá¢ Õ</w:t>
-      </w:r>
-      <w:r>
-        <w:rPr>
-          <w:rFonts w:ascii="Kerala" w:hAnsi="Kerala" w:cs="Kartika"/>
-          <w:sz w:val="28"/>
-          <w:szCs w:val="28"/>
-        </w:rPr>
-        <w:t>ßøÜ¿ÏÞ{¢ ®¿áJí ØÞfcæM¿áJß ÈWµáK</w:t>
-      </w:r>
-      <w:r>
-        <w:rPr>
-          <w:rFonts w:ascii="Kerala" w:hAnsi="Kerala" w:cs="Kartika"/>
-          <w:sz w:val="28"/>
-          <w:szCs w:val="28"/>
-        </w:rPr>
-        <w:t xml:space="preserve">ÄÞÃí. </w:t>
+      <w:proofErr w:type="spellStart"/>
+      <w:r>
+        <w:rPr>
+          <w:rFonts w:ascii="Kerala" w:hAnsi="Kerala" w:cs="Kartika"/>
+          <w:sz w:val="28"/>
+          <w:szCs w:val="28"/>
+        </w:rPr>
+        <w:t>Äá¿BßÏ</w:t>
+      </w:r>
+      <w:proofErr w:type="spellEnd"/>
+      <w:r>
+        <w:rPr>
+          <w:rFonts w:ascii="Kerala" w:hAnsi="Kerala" w:cs="Kartika"/>
+          <w:sz w:val="28"/>
+          <w:szCs w:val="28"/>
+        </w:rPr>
+        <w:t xml:space="preserve"> ¦</w:t>
+      </w:r>
+      <w:proofErr w:type="spellStart"/>
+      <w:r>
+        <w:rPr>
+          <w:rFonts w:ascii="Kerala" w:hAnsi="Kerala" w:cs="Kartika"/>
+          <w:sz w:val="28"/>
+          <w:szCs w:val="28"/>
+        </w:rPr>
+        <w:t>ÕÖcBZAÞÏß</w:t>
+      </w:r>
+      <w:proofErr w:type="spellEnd"/>
+      <w:r>
+        <w:rPr>
+          <w:rFonts w:ascii="Kerala" w:hAnsi="Kerala" w:cs="Kartika"/>
+          <w:sz w:val="28"/>
+          <w:szCs w:val="28"/>
+        </w:rPr>
+        <w:t xml:space="preserve"> ¨ ³ËàØßW </w:t>
+      </w:r>
+      <w:proofErr w:type="spellStart"/>
+      <w:r>
+        <w:rPr>
+          <w:rFonts w:ascii="Kerala" w:hAnsi="Kerala" w:cs="Kartika"/>
+          <w:sz w:val="28"/>
+          <w:szCs w:val="28"/>
+        </w:rPr>
+        <w:t>ÈßKá</w:t>
+      </w:r>
+      <w:proofErr w:type="spellEnd"/>
+      <w:r>
+        <w:rPr>
+          <w:rFonts w:ascii="Kerala" w:hAnsi="Kerala" w:cs="Kartika"/>
+          <w:sz w:val="28"/>
+          <w:szCs w:val="28"/>
+        </w:rPr>
+        <w:t xml:space="preserve">¢ </w:t>
+      </w:r>
+      <w:proofErr w:type="spellStart"/>
+      <w:r>
+        <w:rPr>
+          <w:rFonts w:ascii="Kerala" w:hAnsi="Kerala" w:cs="Kartika"/>
+          <w:sz w:val="28"/>
+          <w:szCs w:val="28"/>
+        </w:rPr>
+        <w:t>Õ</w:t>
+      </w:r>
+      <w:r>
+        <w:rPr>
+          <w:rFonts w:ascii="Kerala" w:hAnsi="Kerala" w:cs="Kartika"/>
+          <w:sz w:val="28"/>
+          <w:szCs w:val="28"/>
+        </w:rPr>
+        <w:t>ßøÜ¿</w:t>
+      </w:r>
+      <w:proofErr w:type="gramStart"/>
+      <w:r>
+        <w:rPr>
+          <w:rFonts w:ascii="Kerala" w:hAnsi="Kerala" w:cs="Kartika"/>
+          <w:sz w:val="28"/>
+          <w:szCs w:val="28"/>
+        </w:rPr>
+        <w:t>ÏÞ</w:t>
+      </w:r>
+      <w:proofErr w:type="spellEnd"/>
+      <w:r>
+        <w:rPr>
+          <w:rFonts w:ascii="Kerala" w:hAnsi="Kerala" w:cs="Kartika"/>
+          <w:sz w:val="28"/>
+          <w:szCs w:val="28"/>
+        </w:rPr>
+        <w:t>{</w:t>
+      </w:r>
+      <w:proofErr w:type="gramEnd"/>
+      <w:r>
+        <w:rPr>
+          <w:rFonts w:ascii="Kerala" w:hAnsi="Kerala" w:cs="Kartika"/>
+          <w:sz w:val="28"/>
+          <w:szCs w:val="28"/>
+        </w:rPr>
+        <w:t>¢ ®¿</w:t>
+      </w:r>
+      <w:proofErr w:type="spellStart"/>
+      <w:r>
+        <w:rPr>
+          <w:rFonts w:ascii="Kerala" w:hAnsi="Kerala" w:cs="Kartika"/>
+          <w:sz w:val="28"/>
+          <w:szCs w:val="28"/>
+        </w:rPr>
+        <w:t>áJí</w:t>
+      </w:r>
+      <w:proofErr w:type="spellEnd"/>
+      <w:r>
+        <w:rPr>
+          <w:rFonts w:ascii="Kerala" w:hAnsi="Kerala" w:cs="Kartika"/>
+          <w:sz w:val="28"/>
+          <w:szCs w:val="28"/>
+        </w:rPr>
+        <w:t xml:space="preserve"> </w:t>
+      </w:r>
+      <w:proofErr w:type="spellStart"/>
+      <w:r>
+        <w:rPr>
+          <w:rFonts w:ascii="Kerala" w:hAnsi="Kerala" w:cs="Kartika"/>
+          <w:sz w:val="28"/>
+          <w:szCs w:val="28"/>
+        </w:rPr>
+        <w:t>ØÞfcæM¿áJß</w:t>
+      </w:r>
+      <w:proofErr w:type="spellEnd"/>
+      <w:r>
+        <w:rPr>
+          <w:rFonts w:ascii="Kerala" w:hAnsi="Kerala" w:cs="Kartika"/>
+          <w:sz w:val="28"/>
+          <w:szCs w:val="28"/>
+        </w:rPr>
+        <w:t xml:space="preserve"> </w:t>
+      </w:r>
+      <w:proofErr w:type="spellStart"/>
+      <w:r>
+        <w:rPr>
+          <w:rFonts w:ascii="Kerala" w:hAnsi="Kerala" w:cs="Kartika"/>
+          <w:sz w:val="28"/>
+          <w:szCs w:val="28"/>
+        </w:rPr>
+        <w:t>ÈWµáK</w:t>
+      </w:r>
+      <w:r>
+        <w:rPr>
+          <w:rFonts w:ascii="Kerala" w:hAnsi="Kerala" w:cs="Kartika"/>
+          <w:sz w:val="28"/>
+          <w:szCs w:val="28"/>
+        </w:rPr>
+        <w:t>ÄÞÃí</w:t>
+      </w:r>
+      <w:proofErr w:type="spellEnd"/>
+      <w:r>
+        <w:rPr>
+          <w:rFonts w:ascii="Kerala" w:hAnsi="Kerala" w:cs="Kartika"/>
+          <w:sz w:val="28"/>
+          <w:szCs w:val="28"/>
+        </w:rPr>
+        <w:t xml:space="preserve">. </w:t>
       </w:r>
     </w:p>
     <w:p>
@@ -138,7 +364,61 @@
           <w:sz w:val="28"/>
           <w:szCs w:val="28"/>
         </w:rPr>
-        <w:t>¥çÉfµV ¼ßÜïÏßW ¼ÈßºîÕV/ØíÅßøÄÞÎØAÞV ¦ÏßøßAÃ¢.</w:t>
+        <w:t>¥</w:t>
+      </w:r>
+      <w:proofErr w:type="spellStart"/>
+      <w:r>
+        <w:rPr>
+          <w:rFonts w:ascii="Kerala" w:hAnsi="Kerala" w:cs="Kartika"/>
+          <w:sz w:val="28"/>
+          <w:szCs w:val="28"/>
+        </w:rPr>
+        <w:t>çÉfµV</w:t>
+      </w:r>
+      <w:proofErr w:type="spellEnd"/>
+      <w:r>
+        <w:rPr>
+          <w:rFonts w:ascii="Kerala" w:hAnsi="Kerala" w:cs="Kartika"/>
+          <w:sz w:val="28"/>
+          <w:szCs w:val="28"/>
+        </w:rPr>
+        <w:t xml:space="preserve"> ¼ßÜïÏßW ¼ÈßºîÕV/</w:t>
+      </w:r>
+      <w:proofErr w:type="spellStart"/>
+      <w:r>
+        <w:rPr>
+          <w:rFonts w:ascii="Kerala" w:hAnsi="Kerala" w:cs="Kartika"/>
+          <w:sz w:val="28"/>
+          <w:szCs w:val="28"/>
+        </w:rPr>
+        <w:t>ØíÅßøÄÞÎØAÞV</w:t>
+      </w:r>
+      <w:proofErr w:type="spellEnd"/>
+      <w:r>
+        <w:rPr>
+          <w:rFonts w:ascii="Kerala" w:hAnsi="Kerala" w:cs="Kartika"/>
+          <w:sz w:val="28"/>
+          <w:szCs w:val="28"/>
+        </w:rPr>
+        <w:t xml:space="preserve"> ¦</w:t>
+      </w:r>
+      <w:proofErr w:type="spellStart"/>
+      <w:r>
+        <w:rPr>
+          <w:rFonts w:ascii="Kerala" w:hAnsi="Kerala" w:cs="Kartika"/>
+          <w:sz w:val="28"/>
+          <w:szCs w:val="28"/>
+        </w:rPr>
+        <w:t>ÏßøßAÃ</w:t>
+      </w:r>
+      <w:proofErr w:type="spellEnd"/>
+      <w:r>
+        <w:rPr>
+          <w:rFonts w:ascii="Kerala" w:hAnsi="Kerala" w:cs="Kartika"/>
+          <w:sz w:val="28"/>
+          <w:szCs w:val="28"/>
+        </w:rPr>
+        <w:t>¢.</w:t>
       </w:r>
     </w:p>
     <w:p>
@@ -161,7 +441,43 @@
           <w:sz w:val="28"/>
           <w:szCs w:val="28"/>
         </w:rPr>
-        <w:t>¥çÉfµX çÈøßGí ÙÞ¼øÞçµIÄÞÃí.</w:t>
+        <w:t>¥</w:t>
+      </w:r>
+      <w:proofErr w:type="spellStart"/>
+      <w:r>
+        <w:rPr>
+          <w:rFonts w:ascii="Kerala" w:hAnsi="Kerala" w:cs="Kartika"/>
+          <w:sz w:val="28"/>
+          <w:szCs w:val="28"/>
+        </w:rPr>
+        <w:t>çÉfµX</w:t>
+      </w:r>
+      <w:proofErr w:type="spellEnd"/>
+      <w:r>
+        <w:rPr>
+          <w:rFonts w:ascii="Kerala" w:hAnsi="Kerala" w:cs="Kartika"/>
+          <w:sz w:val="28"/>
+          <w:szCs w:val="28"/>
+        </w:rPr>
+        <w:t xml:space="preserve"> </w:t>
+      </w:r>
+      <w:proofErr w:type="spellStart"/>
+      <w:r>
+        <w:rPr>
+          <w:rFonts w:ascii="Kerala" w:hAnsi="Kerala" w:cs="Kartika"/>
+          <w:sz w:val="28"/>
+          <w:szCs w:val="28"/>
+        </w:rPr>
+        <w:t>çÈøßGí</w:t>
+      </w:r>
+      <w:proofErr w:type="spellEnd"/>
+      <w:r>
+        <w:rPr>
+          <w:rFonts w:ascii="Kerala" w:hAnsi="Kerala" w:cs="Kartika"/>
+          <w:sz w:val="28"/>
+          <w:szCs w:val="28"/>
+        </w:rPr>
+        <w:t xml:space="preserve"> ÙÞ¼øÞçµIÄÞÃí.</w:t>
       </w:r>
     </w:p>
     <w:p>
@@ -183,7 +499,29 @@
           <w:szCs w:val="28"/>
           <w:u w:val="single"/>
         </w:rPr>
-        <w:t>ÙÞ¼øÞçAI çø¶µZ</w:t>
+        <w:t xml:space="preserve">ÙÞ¼øÞçAI </w:t>
+      </w:r>
+      <w:proofErr w:type="spellStart"/>
+      <w:r>
+        <w:rPr>
+          <w:rFonts w:ascii="Kerala" w:hAnsi="Kerala" w:cs="Kartika"/>
+          <w:b/>
+          <w:sz w:val="28"/>
+          <w:szCs w:val="28"/>
+          <w:u w:val="single"/>
+        </w:rPr>
+        <w:t>çø</w:t>
+      </w:r>
+      <w:proofErr w:type="spellEnd"/>
+      <w:r>
+        <w:rPr>
+          <w:rFonts w:ascii="Kerala" w:hAnsi="Kerala" w:cs="Kartika"/>
+          <w:b/>
+          <w:sz w:val="28"/>
+          <w:szCs w:val="28"/>
+          <w:u w:val="single"/>
+        </w:rPr>
+        <w:t>¶µZ</w:t>
       </w:r>
     </w:p>
     <w:p>
@@ -206,7 +544,61 @@
           <w:sz w:val="28"/>
           <w:szCs w:val="28"/>
         </w:rPr>
-        <w:t>¥çÉfÞçËÞù¢ (³ËàØßW ÈßKá¢ ÜÍßAáKÄÞÃí)</w:t>
+        <w:t>¥</w:t>
+      </w:r>
+      <w:proofErr w:type="spellStart"/>
+      <w:r>
+        <w:rPr>
+          <w:rFonts w:ascii="Kerala" w:hAnsi="Kerala" w:cs="Kartika"/>
+          <w:sz w:val="28"/>
+          <w:szCs w:val="28"/>
+        </w:rPr>
+        <w:t>çÉfÞçËÞù</w:t>
+      </w:r>
+      <w:proofErr w:type="spellEnd"/>
+      <w:r>
+        <w:rPr>
+          <w:rFonts w:ascii="Kerala" w:hAnsi="Kerala" w:cs="Kartika"/>
+          <w:sz w:val="28"/>
+          <w:szCs w:val="28"/>
+        </w:rPr>
+        <w:t xml:space="preserve">¢ (³ËàØßW </w:t>
+      </w:r>
+      <w:proofErr w:type="spellStart"/>
+      <w:r>
+        <w:rPr>
+          <w:rFonts w:ascii="Kerala" w:hAnsi="Kerala" w:cs="Kartika"/>
+          <w:sz w:val="28"/>
+          <w:szCs w:val="28"/>
+        </w:rPr>
+        <w:t>ÈßKá</w:t>
+      </w:r>
+      <w:proofErr w:type="spellEnd"/>
+      <w:r>
+        <w:rPr>
+          <w:rFonts w:ascii="Kerala" w:hAnsi="Kerala" w:cs="Kartika"/>
+          <w:sz w:val="28"/>
+          <w:szCs w:val="28"/>
+        </w:rPr>
+        <w:t xml:space="preserve">¢ </w:t>
+      </w:r>
+      <w:proofErr w:type="spellStart"/>
+      <w:r>
+        <w:rPr>
+          <w:rFonts w:ascii="Kerala" w:hAnsi="Kerala" w:cs="Kartika"/>
+          <w:sz w:val="28"/>
+          <w:szCs w:val="28"/>
+        </w:rPr>
+        <w:t>ÜÍßAáKÄÞÃí</w:t>
+      </w:r>
+      <w:proofErr w:type="spellEnd"/>
+      <w:r>
+        <w:rPr>
+          <w:rFonts w:ascii="Kerala" w:hAnsi="Kerala" w:cs="Kartika"/>
+          <w:sz w:val="28"/>
+          <w:szCs w:val="28"/>
+        </w:rPr>
+        <w:t>)</w:t>
       </w:r>
     </w:p>
     <w:p>
@@ -223,6 +615,7 @@
           <w:szCs w:val="28"/>
         </w:rPr>
       </w:pPr>
+      <w:proofErr w:type="spellStart"/>
       <w:r>
         <w:rPr>
           <w:rFonts w:ascii="Kerala" w:hAnsi="Kerala" w:cs="Kartika"/>
@@ -239,6 +632,7 @@
         </w:rPr>
         <w:t>í</w:t>
       </w:r>
+      <w:proofErr w:type="spellEnd"/>
     </w:p>
     <w:p>
       <w:pPr>
@@ -260,7 +654,151 @@
           <w:sz w:val="28"/>
           <w:szCs w:val="28"/>
         </w:rPr>
-        <w:t>¼ßÜïÏßæÜ ØíÅßøÄÞÎØAÞøX ¦æÃKí æÄ{ßÏßAáKÄßÈáU ®æÄCßÜá¢ ¥¢·àµãÄ ÄßøßºîùßÏW çø¶µZ</w:t>
+        <w:t xml:space="preserve">¼ßÜïÏßæÜ </w:t>
+      </w:r>
+      <w:proofErr w:type="spellStart"/>
+      <w:r>
+        <w:rPr>
+          <w:rFonts w:ascii="Kerala" w:hAnsi="Kerala" w:cs="Kartika"/>
+          <w:sz w:val="28"/>
+          <w:szCs w:val="28"/>
+        </w:rPr>
+        <w:t>ØíÅßøÄÞÎØAÞøX</w:t>
+      </w:r>
+      <w:proofErr w:type="spellEnd"/>
+      <w:r>
+        <w:rPr>
+          <w:rFonts w:ascii="Kerala" w:hAnsi="Kerala" w:cs="Kartika"/>
+          <w:sz w:val="28"/>
+          <w:szCs w:val="28"/>
+        </w:rPr>
+        <w:t xml:space="preserve"> ¦</w:t>
+      </w:r>
+      <w:proofErr w:type="spellStart"/>
+      <w:r>
+        <w:rPr>
+          <w:rFonts w:ascii="Kerala" w:hAnsi="Kerala" w:cs="Kartika"/>
+          <w:sz w:val="28"/>
+          <w:szCs w:val="28"/>
+        </w:rPr>
+        <w:t>æÃKí</w:t>
+      </w:r>
+      <w:proofErr w:type="spellEnd"/>
+      <w:r>
+        <w:rPr>
+          <w:rFonts w:ascii="Kerala" w:hAnsi="Kerala" w:cs="Kartika"/>
+          <w:sz w:val="28"/>
+          <w:szCs w:val="28"/>
+        </w:rPr>
+        <w:t xml:space="preserve"> </w:t>
+      </w:r>
+      <w:proofErr w:type="spellStart"/>
+      <w:r>
+        <w:rPr>
+          <w:rFonts w:ascii="Kerala" w:hAnsi="Kerala" w:cs="Kartika"/>
+          <w:sz w:val="28"/>
+          <w:szCs w:val="28"/>
+        </w:rPr>
+        <w:t>æÄ</w:t>
+      </w:r>
+      <w:proofErr w:type="spellEnd"/>
+      <w:r>
+        <w:rPr>
+          <w:rFonts w:ascii="Kerala" w:hAnsi="Kerala" w:cs="Kartika"/>
+          <w:sz w:val="28"/>
+          <w:szCs w:val="28"/>
+        </w:rPr>
+        <w:t>{</w:t>
+      </w:r>
+      <w:proofErr w:type="spellStart"/>
+      <w:r>
+        <w:rPr>
+          <w:rFonts w:ascii="Kerala" w:hAnsi="Kerala" w:cs="Kartika"/>
+          <w:sz w:val="28"/>
+          <w:szCs w:val="28"/>
+        </w:rPr>
+        <w:t>ßÏßAáKÄßÈáU</w:t>
+      </w:r>
+      <w:proofErr w:type="spellEnd"/>
+      <w:r>
+        <w:rPr>
+          <w:rFonts w:ascii="Kerala" w:hAnsi="Kerala" w:cs="Kartika"/>
+          <w:sz w:val="28"/>
+          <w:szCs w:val="28"/>
+        </w:rPr>
+        <w:t xml:space="preserve"> ®</w:t>
+      </w:r>
+      <w:proofErr w:type="spellStart"/>
+      <w:r>
+        <w:rPr>
+          <w:rFonts w:ascii="Kerala" w:hAnsi="Kerala" w:cs="Kartika"/>
+          <w:sz w:val="28"/>
+          <w:szCs w:val="28"/>
+        </w:rPr>
+        <w:t>æÄCßÜá</w:t>
+      </w:r>
+      <w:proofErr w:type="spellEnd"/>
+      <w:r>
+        <w:rPr>
+          <w:rFonts w:ascii="Kerala" w:hAnsi="Kerala" w:cs="Kartika"/>
+          <w:sz w:val="28"/>
+          <w:szCs w:val="28"/>
+        </w:rPr>
+        <w:t>¢ ¥¢·</w:t>
+      </w:r>
+      <w:proofErr w:type="spellStart"/>
+      <w:r>
+        <w:rPr>
+          <w:rFonts w:ascii="Kerala" w:hAnsi="Kerala" w:cs="Kartika"/>
+          <w:sz w:val="28"/>
+          <w:szCs w:val="28"/>
+        </w:rPr>
+        <w:t>àµãÄ</w:t>
+      </w:r>
+      <w:proofErr w:type="spellEnd"/>
+      <w:r>
+        <w:rPr>
+          <w:rFonts w:ascii="Kerala" w:hAnsi="Kerala" w:cs="Kartika"/>
+          <w:sz w:val="28"/>
+          <w:szCs w:val="28"/>
+        </w:rPr>
+        <w:t xml:space="preserve"> </w:t>
+      </w:r>
+      <w:proofErr w:type="spellStart"/>
+      <w:r>
+        <w:rPr>
+          <w:rFonts w:ascii="Kerala" w:hAnsi="Kerala" w:cs="Kartika"/>
+          <w:sz w:val="28"/>
+          <w:szCs w:val="28"/>
+        </w:rPr>
+        <w:t>ÄßøßºîùßÏW</w:t>
+      </w:r>
+      <w:proofErr w:type="spellEnd"/>
+      <w:r>
+        <w:rPr>
+          <w:rFonts w:ascii="Kerala" w:hAnsi="Kerala" w:cs="Kartika"/>
+          <w:sz w:val="28"/>
+          <w:szCs w:val="28"/>
+        </w:rPr>
+        <w:t xml:space="preserve"> </w:t>
+      </w:r>
+      <w:proofErr w:type="spellStart"/>
+      <w:r>
+        <w:rPr>
+          <w:rFonts w:ascii="Kerala" w:hAnsi="Kerala" w:cs="Kartika"/>
+          <w:sz w:val="28"/>
+          <w:szCs w:val="28"/>
+        </w:rPr>
+        <w:t>çø</w:t>
+      </w:r>
+      <w:proofErr w:type="spellEnd"/>
+      <w:r>
+        <w:rPr>
+          <w:rFonts w:ascii="Kerala" w:hAnsi="Kerala" w:cs="Kartika"/>
+          <w:sz w:val="28"/>
+          <w:szCs w:val="28"/>
+        </w:rPr>
+        <w:t>¶µZ</w:t>
       </w:r>
     </w:p>
     <w:p>
@@ -277,13 +815,59 @@
           <w:szCs w:val="24"/>
         </w:rPr>
       </w:pPr>
-      <w:r>
-        <w:rPr>
-          <w:rFonts w:ascii="Kerala" w:hAnsi="Kerala" w:cs="Kartika"/>
-          <w:sz w:val="28"/>
-          <w:szCs w:val="28"/>
-        </w:rPr>
-        <w:t xml:space="preserve">ÕßøÜ¿ÏÞ{¢ çø¶æM¿áJáKÄßÈáU µÞVÁáµZ </w:t>
+      <w:proofErr w:type="spellStart"/>
+      <w:r>
+        <w:rPr>
+          <w:rFonts w:ascii="Kerala" w:hAnsi="Kerala" w:cs="Kartika"/>
+          <w:sz w:val="28"/>
+          <w:szCs w:val="28"/>
+        </w:rPr>
+        <w:t>ÕßøÜ¿ÏÞ</w:t>
+      </w:r>
+      <w:proofErr w:type="spellEnd"/>
+      <w:r>
+        <w:rPr>
+          <w:rFonts w:ascii="Kerala" w:hAnsi="Kerala" w:cs="Kartika"/>
+          <w:sz w:val="28"/>
+          <w:szCs w:val="28"/>
+        </w:rPr>
+        <w:t xml:space="preserve">{¢ </w:t>
+      </w:r>
+      <w:proofErr w:type="spellStart"/>
+      <w:r>
+        <w:rPr>
+          <w:rFonts w:ascii="Kerala" w:hAnsi="Kerala" w:cs="Kartika"/>
+          <w:sz w:val="28"/>
+          <w:szCs w:val="28"/>
+        </w:rPr>
+        <w:t>çø¶æM¿áJáKÄßÈáU</w:t>
+      </w:r>
+      <w:proofErr w:type="spellEnd"/>
+      <w:r>
+        <w:rPr>
+          <w:rFonts w:ascii="Kerala" w:hAnsi="Kerala" w:cs="Kartika"/>
+          <w:sz w:val="28"/>
+          <w:szCs w:val="28"/>
+        </w:rPr>
+        <w:t xml:space="preserve"> µ</w:t>
+      </w:r>
+      <w:proofErr w:type="spellStart"/>
+      <w:r>
+        <w:rPr>
+          <w:rFonts w:ascii="Kerala" w:hAnsi="Kerala" w:cs="Kartika"/>
+          <w:sz w:val="28"/>
+          <w:szCs w:val="28"/>
+        </w:rPr>
+        <w:t>ÞVÁáµZ</w:t>
+      </w:r>
+      <w:proofErr w:type="spellEnd"/>
+      <w:r>
+        <w:rPr>
+          <w:rFonts w:ascii="Kerala" w:hAnsi="Kerala" w:cs="Kartika"/>
+          <w:sz w:val="28"/>
+          <w:szCs w:val="28"/>
+        </w:rPr>
+        <w:t xml:space="preserve"> </w:t>
       </w:r>
       <w:r>
         <w:rPr>
@@ -316,6 +900,7 @@
           <w:szCs w:val="28"/>
         </w:rPr>
       </w:pPr>
+      <w:proofErr w:type="spellStart"/>
       <w:r>
         <w:rPr>
           <w:rFonts w:ascii="Kerala" w:hAnsi="Kerala" w:cs="Kartika"/>
@@ -330,8 +915,45 @@
           <w:sz w:val="28"/>
           <w:szCs w:val="28"/>
         </w:rPr>
-        <w:t>í èØØí çËÞçGÞµZ</w:t>
-      </w:r>
+        <w:t>í</w:t>
+      </w:r>
+      <w:proofErr w:type="spellEnd"/>
+      <w:r>
+        <w:rPr>
+          <w:rFonts w:ascii="Kerala" w:hAnsi="Kerala" w:cs="Kartika"/>
+          <w:sz w:val="28"/>
+          <w:szCs w:val="28"/>
+        </w:rPr>
+        <w:t xml:space="preserve"> </w:t>
+      </w:r>
+      <w:proofErr w:type="spellStart"/>
+      <w:r>
+        <w:rPr>
+          <w:rFonts w:ascii="Kerala" w:hAnsi="Kerala" w:cs="Kartika"/>
+          <w:sz w:val="28"/>
+          <w:szCs w:val="28"/>
+        </w:rPr>
+        <w:t>èØØí</w:t>
+      </w:r>
+      <w:proofErr w:type="spellEnd"/>
+      <w:r>
+        <w:rPr>
+          <w:rFonts w:ascii="Kerala" w:hAnsi="Kerala" w:cs="Kartika"/>
+          <w:sz w:val="28"/>
+          <w:szCs w:val="28"/>
+        </w:rPr>
+        <w:t xml:space="preserve"> </w:t>
+      </w:r>
+      <w:proofErr w:type="spellStart"/>
+      <w:r>
+        <w:rPr>
+          <w:rFonts w:ascii="Kerala" w:hAnsi="Kerala" w:cs="Kartika"/>
+          <w:sz w:val="28"/>
+          <w:szCs w:val="28"/>
+        </w:rPr>
+        <w:t>çËÞçGÞµZ</w:t>
+      </w:r>
+      <w:proofErr w:type="spellEnd"/>
     </w:p>
     <w:p>
       <w:pPr>
@@ -347,14 +969,88 @@
           <w:szCs w:val="28"/>
         </w:rPr>
       </w:pPr>
-      <w:r>
-        <w:rPr>
-          <w:rFonts w:ascii="Kerala" w:hAnsi="Kerala" w:cs="Kartika"/>
-          <w:sz w:val="28"/>
-          <w:szCs w:val="28"/>
-        </w:rPr>
-        <w:t>ÈßÖíºßÄ ËàØí ¥¿ºîÄßÈáU ²ùß¼ßÈW æºÜÞX øØàÄí</w:t>
-      </w:r>
+      <w:proofErr w:type="spellStart"/>
+      <w:r>
+        <w:rPr>
+          <w:rFonts w:ascii="Kerala" w:hAnsi="Kerala" w:cs="Kartika"/>
+          <w:sz w:val="28"/>
+          <w:szCs w:val="28"/>
+        </w:rPr>
+        <w:t>ÈßÖíºßÄ</w:t>
+      </w:r>
+      <w:proofErr w:type="spellEnd"/>
+      <w:r>
+        <w:rPr>
+          <w:rFonts w:ascii="Kerala" w:hAnsi="Kerala" w:cs="Kartika"/>
+          <w:sz w:val="28"/>
+          <w:szCs w:val="28"/>
+        </w:rPr>
+        <w:t xml:space="preserve"> </w:t>
+      </w:r>
+      <w:proofErr w:type="spellStart"/>
+      <w:r>
+        <w:rPr>
+          <w:rFonts w:ascii="Kerala" w:hAnsi="Kerala" w:cs="Kartika"/>
+          <w:sz w:val="28"/>
+          <w:szCs w:val="28"/>
+        </w:rPr>
+        <w:t>ËàØí</w:t>
+      </w:r>
+      <w:proofErr w:type="spellEnd"/>
+      <w:r>
+        <w:rPr>
+          <w:rFonts w:ascii="Kerala" w:hAnsi="Kerala" w:cs="Kartika"/>
+          <w:sz w:val="28"/>
+          <w:szCs w:val="28"/>
+        </w:rPr>
+        <w:t xml:space="preserve"> ¥¿º</w:t>
+      </w:r>
+      <w:proofErr w:type="spellStart"/>
+      <w:r>
+        <w:rPr>
+          <w:rFonts w:ascii="Kerala" w:hAnsi="Kerala" w:cs="Kartika"/>
+          <w:sz w:val="28"/>
+          <w:szCs w:val="28"/>
+        </w:rPr>
+        <w:t>îÄßÈáU</w:t>
+      </w:r>
+      <w:proofErr w:type="spellEnd"/>
+      <w:r>
+        <w:rPr>
+          <w:rFonts w:ascii="Kerala" w:hAnsi="Kerala" w:cs="Kartika"/>
+          <w:sz w:val="28"/>
+          <w:szCs w:val="28"/>
+        </w:rPr>
+        <w:t xml:space="preserve"> ²ùß¼ßÈW </w:t>
+      </w:r>
+      <w:proofErr w:type="spellStart"/>
+      <w:r>
+        <w:rPr>
+          <w:rFonts w:ascii="Kerala" w:hAnsi="Kerala" w:cs="Kartika"/>
+          <w:sz w:val="28"/>
+          <w:szCs w:val="28"/>
+        </w:rPr>
+        <w:t>æºÜÞX</w:t>
+      </w:r>
+      <w:proofErr w:type="spellEnd"/>
+      <w:r>
+        <w:rPr>
+          <w:rFonts w:ascii="Kerala" w:hAnsi="Kerala" w:cs="Kartika"/>
+          <w:sz w:val="28"/>
+          <w:szCs w:val="28"/>
+        </w:rPr>
+        <w:t xml:space="preserve"> </w:t>
+      </w:r>
+      <w:proofErr w:type="spellStart"/>
+      <w:r>
+        <w:rPr>
+          <w:rFonts w:ascii="Kerala" w:hAnsi="Kerala" w:cs="Kartika"/>
+          <w:sz w:val="28"/>
+          <w:szCs w:val="28"/>
+        </w:rPr>
+        <w:t>øØàÄí</w:t>
+      </w:r>
+      <w:proofErr w:type="spellEnd"/>
     </w:p>
     <w:p>
       <w:pPr>
@@ -376,8 +1072,108 @@
           <w:sz w:val="28"/>
           <w:szCs w:val="28"/>
         </w:rPr>
-        <w:t>®ÜïÞ çø¶µ{áç¿Ïá¢ ØbÏ¢ ØÞfcæM¿áJßÏ ÉµVMáµZ</w:t>
-      </w:r>
+        <w:t>®</w:t>
+      </w:r>
+      <w:proofErr w:type="spellStart"/>
+      <w:r>
+        <w:rPr>
+          <w:rFonts w:ascii="Kerala" w:hAnsi="Kerala" w:cs="Kartika"/>
+          <w:sz w:val="28"/>
+          <w:szCs w:val="28"/>
+        </w:rPr>
+        <w:t>ÜïÞ</w:t>
+      </w:r>
+      <w:proofErr w:type="spellEnd"/>
+      <w:r>
+        <w:rPr>
+          <w:rFonts w:ascii="Kerala" w:hAnsi="Kerala" w:cs="Kartika"/>
+          <w:sz w:val="28"/>
+          <w:szCs w:val="28"/>
+        </w:rPr>
+        <w:t xml:space="preserve"> </w:t>
+      </w:r>
+      <w:proofErr w:type="spellStart"/>
+      <w:r>
+        <w:rPr>
+          <w:rFonts w:ascii="Kerala" w:hAnsi="Kerala" w:cs="Kartika"/>
+          <w:sz w:val="28"/>
+          <w:szCs w:val="28"/>
+        </w:rPr>
+        <w:t>çø</w:t>
+      </w:r>
+      <w:proofErr w:type="spellEnd"/>
+      <w:r>
+        <w:rPr>
+          <w:rFonts w:ascii="Kerala" w:hAnsi="Kerala" w:cs="Kartika"/>
+          <w:sz w:val="28"/>
+          <w:szCs w:val="28"/>
+        </w:rPr>
+        <w:t>¶µ{</w:t>
+      </w:r>
+      <w:proofErr w:type="spellStart"/>
+      <w:r>
+        <w:rPr>
+          <w:rFonts w:ascii="Kerala" w:hAnsi="Kerala" w:cs="Kartika"/>
+          <w:sz w:val="28"/>
+          <w:szCs w:val="28"/>
+        </w:rPr>
+        <w:t>áç¿Ïá</w:t>
+      </w:r>
+      <w:proofErr w:type="spellEnd"/>
+      <w:r>
+        <w:rPr>
+          <w:rFonts w:ascii="Kerala" w:hAnsi="Kerala" w:cs="Kartika"/>
+          <w:sz w:val="28"/>
+          <w:szCs w:val="28"/>
+        </w:rPr>
+        <w:t xml:space="preserve">¢ </w:t>
+      </w:r>
+      <w:proofErr w:type="spellStart"/>
+      <w:r>
+        <w:rPr>
+          <w:rFonts w:ascii="Kerala" w:hAnsi="Kerala" w:cs="Kartika"/>
+          <w:sz w:val="28"/>
+          <w:szCs w:val="28"/>
+        </w:rPr>
+        <w:t>ØbÏ</w:t>
+      </w:r>
+      <w:proofErr w:type="spellEnd"/>
+      <w:r>
+        <w:rPr>
+          <w:rFonts w:ascii="Kerala" w:hAnsi="Kerala" w:cs="Kartika"/>
+          <w:sz w:val="28"/>
+          <w:szCs w:val="28"/>
+        </w:rPr>
+        <w:t xml:space="preserve">¢ </w:t>
+      </w:r>
+      <w:proofErr w:type="spellStart"/>
+      <w:r>
+        <w:rPr>
+          <w:rFonts w:ascii="Kerala" w:hAnsi="Kerala" w:cs="Kartika"/>
+          <w:sz w:val="28"/>
+          <w:szCs w:val="28"/>
+        </w:rPr>
+        <w:t>ØÞfcæM¿áJßÏ</w:t>
+      </w:r>
+      <w:proofErr w:type="spellEnd"/>
+      <w:r>
+        <w:rPr>
+          <w:rFonts w:ascii="Kerala" w:hAnsi="Kerala" w:cs="Kartika"/>
+          <w:sz w:val="28"/>
+          <w:szCs w:val="28"/>
+        </w:rPr>
+        <w:t xml:space="preserve"> </w:t>
+      </w:r>
+      <w:proofErr w:type="spellStart"/>
+      <w:r>
+        <w:rPr>
+          <w:rFonts w:ascii="Kerala" w:hAnsi="Kerala" w:cs="Kartika"/>
+          <w:sz w:val="28"/>
+          <w:szCs w:val="28"/>
+        </w:rPr>
+        <w:t>ÉµVMáµZ</w:t>
+      </w:r>
+      <w:proofErr w:type="spellEnd"/>
     </w:p>
     <w:p>
       <w:pPr>
@@ -388,6 +1184,7 @@
           <w:szCs w:val="28"/>
         </w:rPr>
       </w:pPr>
+      <w:proofErr w:type="spellStart"/>
       <w:r>
         <w:rPr>
           <w:rFonts w:ascii="Kerala" w:hAnsi="Kerala" w:cs="Kartika"/>
@@ -406,6 +1203,7 @@
         </w:rPr>
         <w:t>í</w:t>
       </w:r>
+      <w:proofErr w:type="spellEnd"/>
     </w:p>
     <w:p>
       <w:pPr>
@@ -421,13 +1219,59 @@
           <w:szCs w:val="28"/>
         </w:rPr>
       </w:pPr>
-      <w:r>
-        <w:rPr>
-          <w:rFonts w:ascii="Kerala" w:hAnsi="Kerala" w:cs="Kartika"/>
-          <w:sz w:val="28"/>
-          <w:szCs w:val="28"/>
-        </w:rPr>
-        <w:t xml:space="preserve">ÕßøÜ¿ÏÞ{¢ ®¿áAáKÄßÈáU ÈßøAí _ </w:t>
+      <w:proofErr w:type="spellStart"/>
+      <w:r>
+        <w:rPr>
+          <w:rFonts w:ascii="Kerala" w:hAnsi="Kerala" w:cs="Kartika"/>
+          <w:sz w:val="28"/>
+          <w:szCs w:val="28"/>
+        </w:rPr>
+        <w:t>ÕßøÜ¿ÏÞ</w:t>
+      </w:r>
+      <w:proofErr w:type="spellEnd"/>
+      <w:r>
+        <w:rPr>
+          <w:rFonts w:ascii="Kerala" w:hAnsi="Kerala" w:cs="Kartika"/>
+          <w:sz w:val="28"/>
+          <w:szCs w:val="28"/>
+        </w:rPr>
+        <w:t>{¢ ®¿</w:t>
+      </w:r>
+      <w:proofErr w:type="spellStart"/>
+      <w:r>
+        <w:rPr>
+          <w:rFonts w:ascii="Kerala" w:hAnsi="Kerala" w:cs="Kartika"/>
+          <w:sz w:val="28"/>
+          <w:szCs w:val="28"/>
+        </w:rPr>
+        <w:t>áAáKÄßÈáU</w:t>
+      </w:r>
+      <w:proofErr w:type="spellEnd"/>
+      <w:r>
+        <w:rPr>
+          <w:rFonts w:ascii="Kerala" w:hAnsi="Kerala" w:cs="Kartika"/>
+          <w:sz w:val="28"/>
+          <w:szCs w:val="28"/>
+        </w:rPr>
+        <w:t xml:space="preserve"> </w:t>
+      </w:r>
+      <w:proofErr w:type="spellStart"/>
+      <w:r>
+        <w:rPr>
+          <w:rFonts w:ascii="Kerala" w:hAnsi="Kerala" w:cs="Kartika"/>
+          <w:sz w:val="28"/>
+          <w:szCs w:val="28"/>
+        </w:rPr>
+        <w:t>ÈßøAí</w:t>
+      </w:r>
+      <w:proofErr w:type="spellEnd"/>
+      <w:r>
+        <w:rPr>
+          <w:rFonts w:ascii="Kerala" w:hAnsi="Kerala" w:cs="Kartika"/>
+          <w:sz w:val="28"/>
+          <w:szCs w:val="28"/>
+        </w:rPr>
+        <w:t xml:space="preserve"> _ </w:t>
       </w:r>
       <w:r>
         <w:rPr>
@@ -481,7 +1325,25 @@
           <w:sz w:val="28"/>
           <w:szCs w:val="28"/>
         </w:rPr>
-        <w:t>(²øá çµÞMß)</w:t>
+        <w:t xml:space="preserve">(²øá </w:t>
+      </w:r>
+      <w:proofErr w:type="spellStart"/>
+      <w:r>
+        <w:rPr>
+          <w:rFonts w:ascii="Kerala" w:hAnsi="Kerala" w:cs="Kartika"/>
+          <w:sz w:val="28"/>
+          <w:szCs w:val="28"/>
+        </w:rPr>
+        <w:t>çµÞMß</w:t>
+      </w:r>
+      <w:proofErr w:type="spellEnd"/>
+      <w:r>
+        <w:rPr>
+          <w:rFonts w:ascii="Kerala" w:hAnsi="Kerala" w:cs="Kartika"/>
+          <w:sz w:val="28"/>
+          <w:szCs w:val="28"/>
+        </w:rPr>
+        <w:t>)</w:t>
       </w:r>
     </w:p>
     <w:p>
@@ -504,7 +1366,61 @@
           <w:sz w:val="28"/>
           <w:szCs w:val="28"/>
         </w:rPr>
-        <w:t>¥Çßµ¢ çÕI ³çøÞ çµÞMßµZAá¢ _</w:t>
+        <w:t>¥</w:t>
+      </w:r>
+      <w:proofErr w:type="spellStart"/>
+      <w:r>
+        <w:rPr>
+          <w:rFonts w:ascii="Kerala" w:hAnsi="Kerala" w:cs="Kartika"/>
+          <w:sz w:val="28"/>
+          <w:szCs w:val="28"/>
+        </w:rPr>
+        <w:t>Çß</w:t>
+      </w:r>
+      <w:proofErr w:type="spellEnd"/>
+      <w:r>
+        <w:rPr>
+          <w:rFonts w:ascii="Kerala" w:hAnsi="Kerala" w:cs="Kartika"/>
+          <w:sz w:val="28"/>
+          <w:szCs w:val="28"/>
+        </w:rPr>
+        <w:t xml:space="preserve">µ¢ </w:t>
+      </w:r>
+      <w:proofErr w:type="spellStart"/>
+      <w:r>
+        <w:rPr>
+          <w:rFonts w:ascii="Kerala" w:hAnsi="Kerala" w:cs="Kartika"/>
+          <w:sz w:val="28"/>
+          <w:szCs w:val="28"/>
+        </w:rPr>
+        <w:t>çÕI</w:t>
+      </w:r>
+      <w:proofErr w:type="spellEnd"/>
+      <w:r>
+        <w:rPr>
+          <w:rFonts w:ascii="Kerala" w:hAnsi="Kerala" w:cs="Kartika"/>
+          <w:sz w:val="28"/>
+          <w:szCs w:val="28"/>
+        </w:rPr>
+        <w:t xml:space="preserve"> ³çøÞ </w:t>
+      </w:r>
+      <w:proofErr w:type="spellStart"/>
+      <w:r>
+        <w:rPr>
+          <w:rFonts w:ascii="Kerala" w:hAnsi="Kerala" w:cs="Kartika"/>
+          <w:sz w:val="28"/>
+          <w:szCs w:val="28"/>
+        </w:rPr>
+        <w:t>çµÞMßµZAá</w:t>
+      </w:r>
+      <w:proofErr w:type="spellEnd"/>
+      <w:r>
+        <w:rPr>
+          <w:rFonts w:ascii="Kerala" w:hAnsi="Kerala" w:cs="Kartika"/>
+          <w:sz w:val="28"/>
+          <w:szCs w:val="28"/>
+        </w:rPr>
+        <w:t>¢ _</w:t>
       </w:r>
       <w:r>
         <w:rPr>
@@ -550,7 +1466,25 @@
           <w:sz w:val="28"/>
           <w:szCs w:val="28"/>
         </w:rPr>
-        <w:t xml:space="preserve"> ÕàÄ¢</w:t>
+        <w:t xml:space="preserve"> </w:t>
+      </w:r>
+      <w:proofErr w:type="spellStart"/>
+      <w:r>
+        <w:rPr>
+          <w:rFonts w:ascii="Kerala" w:hAnsi="Kerala" w:cs="Kartika"/>
+          <w:sz w:val="28"/>
+          <w:szCs w:val="28"/>
+        </w:rPr>
+        <w:t>ÕàÄ</w:t>
+      </w:r>
+      <w:proofErr w:type="spellEnd"/>
+      <w:r>
+        <w:rPr>
+          <w:rFonts w:ascii="Kerala" w:hAnsi="Kerala" w:cs="Kartika"/>
+          <w:sz w:val="28"/>
+          <w:szCs w:val="28"/>
+        </w:rPr>
+        <w:t>¢</w:t>
       </w:r>
     </w:p>
     <w:p>
@@ -567,14 +1501,52 @@
           <w:szCs w:val="28"/>
         </w:rPr>
       </w:pPr>
-      <w:r>
-        <w:rPr>
-          <w:rFonts w:ascii="Kerala" w:hAnsi="Kerala" w:cs="Kartika"/>
-          <w:sz w:val="28"/>
-          <w:szCs w:val="28"/>
-        </w:rPr>
-        <w:t>ËàØí d¿×ùßÏßW ¥¿ÏíçAIÄÞÃí</w:t>
-      </w:r>
+      <w:proofErr w:type="spellStart"/>
+      <w:r>
+        <w:rPr>
+          <w:rFonts w:ascii="Kerala" w:hAnsi="Kerala" w:cs="Kartika"/>
+          <w:sz w:val="28"/>
+          <w:szCs w:val="28"/>
+        </w:rPr>
+        <w:t>ËàØí</w:t>
+      </w:r>
+      <w:proofErr w:type="spellEnd"/>
+      <w:r>
+        <w:rPr>
+          <w:rFonts w:ascii="Kerala" w:hAnsi="Kerala" w:cs="Kartika"/>
+          <w:sz w:val="28"/>
+          <w:szCs w:val="28"/>
+        </w:rPr>
+        <w:t xml:space="preserve"> d¿×</w:t>
+      </w:r>
+      <w:proofErr w:type="spellStart"/>
+      <w:r>
+        <w:rPr>
+          <w:rFonts w:ascii="Kerala" w:hAnsi="Kerala" w:cs="Kartika"/>
+          <w:sz w:val="28"/>
+          <w:szCs w:val="28"/>
+        </w:rPr>
+        <w:t>ùßÏßW</w:t>
+      </w:r>
+      <w:proofErr w:type="spellEnd"/>
+      <w:r>
+        <w:rPr>
+          <w:rFonts w:ascii="Kerala" w:hAnsi="Kerala" w:cs="Kartika"/>
+          <w:sz w:val="28"/>
+          <w:szCs w:val="28"/>
+        </w:rPr>
+        <w:t xml:space="preserve"> ¥¿</w:t>
+      </w:r>
+      <w:proofErr w:type="spellStart"/>
+      <w:r>
+        <w:rPr>
+          <w:rFonts w:ascii="Kerala" w:hAnsi="Kerala" w:cs="Kartika"/>
+          <w:sz w:val="28"/>
+          <w:szCs w:val="28"/>
+        </w:rPr>
+        <w:t>ÏíçAIÄÞÃí</w:t>
+      </w:r>
+      <w:proofErr w:type="spellEnd"/>
     </w:p>
     <w:p>
       <w:pPr>
@@ -590,13 +1562,59 @@
           <w:szCs w:val="28"/>
         </w:rPr>
       </w:pPr>
-      <w:r>
-        <w:rPr>
-          <w:rFonts w:ascii="Kerala" w:hAnsi="Kerala" w:cs="Kartika"/>
-          <w:sz w:val="28"/>
-          <w:szCs w:val="28"/>
-        </w:rPr>
-        <w:t>ËàØí ¥¿ÏíçAI æÙÁí _</w:t>
+      <w:proofErr w:type="spellStart"/>
+      <w:r>
+        <w:rPr>
+          <w:rFonts w:ascii="Kerala" w:hAnsi="Kerala" w:cs="Kartika"/>
+          <w:sz w:val="28"/>
+          <w:szCs w:val="28"/>
+        </w:rPr>
+        <w:t>ËàØí</w:t>
+      </w:r>
+      <w:proofErr w:type="spellEnd"/>
+      <w:r>
+        <w:rPr>
+          <w:rFonts w:ascii="Kerala" w:hAnsi="Kerala" w:cs="Kartika"/>
+          <w:sz w:val="28"/>
+          <w:szCs w:val="28"/>
+        </w:rPr>
+        <w:t xml:space="preserve"> ¥¿</w:t>
+      </w:r>
+      <w:proofErr w:type="spellStart"/>
+      <w:r>
+        <w:rPr>
+          <w:rFonts w:ascii="Kerala" w:hAnsi="Kerala" w:cs="Kartika"/>
+          <w:sz w:val="28"/>
+          <w:szCs w:val="28"/>
+        </w:rPr>
+        <w:t>ÏíçAI</w:t>
+      </w:r>
+      <w:proofErr w:type="spellEnd"/>
+      <w:r>
+        <w:rPr>
+          <w:rFonts w:ascii="Kerala" w:hAnsi="Kerala" w:cs="Kartika"/>
+          <w:sz w:val="28"/>
+          <w:szCs w:val="28"/>
+        </w:rPr>
+        <w:t xml:space="preserve"> </w:t>
+      </w:r>
+      <w:proofErr w:type="spellStart"/>
+      <w:r>
+        <w:rPr>
+          <w:rFonts w:ascii="Kerala" w:hAnsi="Kerala" w:cs="Kartika"/>
+          <w:sz w:val="28"/>
+          <w:szCs w:val="28"/>
+        </w:rPr>
+        <w:t>æÙÁí</w:t>
+      </w:r>
+      <w:proofErr w:type="spellEnd"/>
+      <w:r>
+        <w:rPr>
+          <w:rFonts w:ascii="Kerala" w:hAnsi="Kerala" w:cs="Kartika"/>
+          <w:sz w:val="28"/>
+          <w:szCs w:val="28"/>
+        </w:rPr>
+        <w:t xml:space="preserve"> _</w:t>
       </w:r>
       <w:r>
         <w:rPr>
@@ -611,27 +1629,131 @@
         <w:rPr>
           <w:rFonts w:cs="Kartika"/>
           <w:b/>
+          <w:noProof/>
           <w:sz w:val="28"/>
           <w:szCs w:val="28"/>
           <w:lang w:val="en-IN"/>
         </w:rPr>
-        <w:t>0055 – 501 – 99</w:t>
+        <w:t>0055-00-501-99-00 Services and Service fees</w:t>
       </w:r>
     </w:p>
     <w:p>
       <w:pPr>
-        <w:jc w:val="both"/>
-        <w:rPr>
-          <w:rFonts w:ascii="Kerala" w:hAnsi="Kerala" w:cs="Kartika"/>
-          <w:sz w:val="28"/>
-          <w:szCs w:val="28"/>
+        <w:pStyle w:val="NoSpacing"/>
+        <w:ind w:left="1440" w:firstLine="720"/>
+        <w:rPr>
+          <w:rFonts w:ascii="Kerala" w:hAnsi="Kerala"/>
+          <w:b/>
+          <w:sz w:val="24"/>
+          <w:szCs w:val="24"/>
           <w:lang w:val="en-IN"/>
         </w:rPr>
       </w:pPr>
+      <w:r>
+        <w:rPr>
+          <w:b/>
+          <w:sz w:val="24"/>
+          <w:szCs w:val="24"/>
+          <w:lang w:val="en-IN"/>
+        </w:rPr>
+        <w:t>1 Copy</w:t>
+      </w:r>
+      <w:r>
+        <w:rPr>
+          <w:b/>
+          <w:sz w:val="24"/>
+          <w:szCs w:val="24"/>
+          <w:lang w:val="en-IN"/>
+        </w:rPr>
+        <w:tab/>
+      </w:r>
+      <w:r>
+        <w:rPr>
+          <w:b/>
+          <w:sz w:val="24"/>
+          <w:szCs w:val="24"/>
+          <w:lang w:val="en-IN"/>
+        </w:rPr>
+        <w:t xml:space="preserve"> </w:t>
+      </w:r>
+      <w:r>
+        <w:rPr>
+          <w:b/>
+          <w:sz w:val="24"/>
+          <w:szCs w:val="24"/>
+          <w:lang w:val="en-IN"/>
+        </w:rPr>
+        <w:tab/>
+      </w:r>
+      <w:r>
+        <w:rPr>
+          <w:b/>
+          <w:sz w:val="24"/>
+          <w:szCs w:val="24"/>
+          <w:lang w:val="en-IN"/>
+        </w:rPr>
+        <w:t xml:space="preserve">– </w:t>
+      </w:r>
+      <w:r>
+        <w:rPr>
+          <w:b/>
+          <w:sz w:val="24"/>
+          <w:szCs w:val="24"/>
+          <w:lang w:val="en-IN"/>
+        </w:rPr>
+        <w:tab/>
+      </w:r>
+      <w:r>
+        <w:rPr>
+          <w:rFonts w:ascii="Rupee Foradian" w:hAnsi="Rupee Foradian" w:cs="Times New Roman"/>
+          <w:b/>
+          <w:sz w:val="24"/>
+          <w:szCs w:val="24"/>
+        </w:rPr>
+        <w:t>`</w:t>
+      </w:r>
+      <w:r>
+        <w:rPr>
+          <w:b/>
+          <w:sz w:val="24"/>
+          <w:szCs w:val="24"/>
+          <w:lang w:val="en-IN"/>
+        </w:rPr>
+        <w:t xml:space="preserve"> 1</w:t>
+      </w:r>
+      <w:r>
+        <w:rPr>
+          <w:b/>
+          <w:sz w:val="24"/>
+          <w:szCs w:val="24"/>
+          <w:lang w:val="en-IN"/>
+        </w:rPr>
+        <w:t>105</w:t>
+      </w:r>
+      <w:r>
+        <w:rPr>
+          <w:b/>
+          <w:sz w:val="24"/>
+          <w:szCs w:val="24"/>
+          <w:lang w:val="en-IN"/>
+        </w:rPr>
+        <w:t>/-</w:t>
+      </w:r>
+      <w:r>
+        <w:rPr>
+          <w:rFonts w:ascii="Kerala" w:hAnsi="Kerala"/>
+          <w:b/>
+          <w:sz w:val="24"/>
+          <w:szCs w:val="24"/>
+          <w:cs/>
+        </w:rPr>
+        <w:tab/>
+      </w:r>
     </w:p>
     <w:p>
       <w:pPr>
         <w:pStyle w:val="NoSpacing"/>
+        <w:ind w:left="1440" w:firstLine="720"/>
         <w:rPr>
           <w:rFonts w:ascii="Kerala" w:hAnsi="Kerala"/>
           <w:b/>
@@ -647,7 +1769,7 @@
           <w:szCs w:val="24"/>
           <w:lang w:val="en-IN"/>
         </w:rPr>
-        <w:t>1 Copy</w:t>
+        <w:t xml:space="preserve">2 Copies </w:t>
       </w:r>
       <w:r>
         <w:rPr>
@@ -665,7 +1787,7 @@
           <w:szCs w:val="24"/>
           <w:lang w:val="en-IN"/>
         </w:rPr>
-        <w:t xml:space="preserve"> </w:t>
+        <w:t xml:space="preserve">– </w:t>
       </w:r>
       <w:r>
         <w:rPr>
@@ -678,12 +1800,21 @@
       </w:r>
       <w:r>
         <w:rPr>
+          <w:rFonts w:ascii="Rupee Foradian" w:hAnsi="Rupee Foradian" w:cs="Times New Roman"/>
+          <w:b/>
+          <w:sz w:val="24"/>
+          <w:szCs w:val="24"/>
+        </w:rPr>
+        <w:t>`</w:t>
+      </w:r>
+      <w:r>
+        <w:rPr>
           <w:b/>
           <w:sz w:val="24"/>
           <w:szCs w:val="24"/>
           <w:lang w:val="en-IN"/>
         </w:rPr>
-        <w:t xml:space="preserve">– </w:t>
+        <w:t xml:space="preserve"> 1</w:t>
       </w:r>
       <w:r>
         <w:rPr>
@@ -692,16 +1823,7 @@
           <w:szCs w:val="24"/>
           <w:lang w:val="en-IN"/>
         </w:rPr>
-        <w:tab/>
-      </w:r>
-      <w:r>
-        <w:rPr>
-          <w:rFonts w:ascii="Rupee Foradian" w:hAnsi="Rupee Foradian" w:cs="Times New Roman"/>
-          <w:b/>
-          <w:sz w:val="24"/>
-          <w:szCs w:val="24"/>
-        </w:rPr>
-        <w:t>`</w:t>
+        <w:t>2</w:t>
       </w:r>
       <w:r>
         <w:rPr>
@@ -710,7 +1832,7 @@
           <w:szCs w:val="24"/>
           <w:lang w:val="en-IN"/>
         </w:rPr>
-        <w:t xml:space="preserve"> 1</w:t>
+        <w:t>1</w:t>
       </w:r>
       <w:r>
         <w:rPr>
@@ -719,7 +1841,7 @@
           <w:szCs w:val="24"/>
           <w:lang w:val="en-IN"/>
         </w:rPr>
-        <w:t>105</w:t>
+        <w:t>5</w:t>
       </w:r>
       <w:r>
         <w:rPr>
@@ -744,118 +1866,7 @@
     <w:p>
       <w:pPr>
         <w:pStyle w:val="NoSpacing"/>
-        <w:rPr>
-          <w:rFonts w:ascii="Kerala" w:hAnsi="Kerala"/>
-          <w:b/>
-          <w:sz w:val="24"/>
-          <w:szCs w:val="24"/>
-          <w:lang w:val="en-IN"/>
-        </w:rPr>
-      </w:pPr>
-      <w:r>
-        <w:rPr>
-          <w:b/>
-          <w:sz w:val="24"/>
-          <w:szCs w:val="24"/>
-          <w:lang w:val="en-IN"/>
-        </w:rPr>
-        <w:t xml:space="preserve">2 Copies </w:t>
-      </w:r>
-      <w:r>
-        <w:rPr>
-          <w:b/>
-          <w:sz w:val="24"/>
-          <w:szCs w:val="24"/>
-          <w:lang w:val="en-IN"/>
-        </w:rPr>
-        <w:tab/>
-      </w:r>
-      <w:r>
-        <w:rPr>
-          <w:b/>
-          <w:sz w:val="24"/>
-          <w:szCs w:val="24"/>
-          <w:lang w:val="en-IN"/>
-        </w:rPr>
-        <w:t xml:space="preserve">– </w:t>
-      </w:r>
-      <w:r>
-        <w:rPr>
-          <w:b/>
-          <w:sz w:val="24"/>
-          <w:szCs w:val="24"/>
-          <w:lang w:val="en-IN"/>
-        </w:rPr>
-        <w:tab/>
-      </w:r>
-      <w:r>
-        <w:rPr>
-          <w:rFonts w:ascii="Rupee Foradian" w:hAnsi="Rupee Foradian" w:cs="Times New Roman"/>
-          <w:b/>
-          <w:sz w:val="24"/>
-          <w:szCs w:val="24"/>
-        </w:rPr>
-        <w:t>`</w:t>
-      </w:r>
-      <w:r>
-        <w:rPr>
-          <w:b/>
-          <w:sz w:val="24"/>
-          <w:szCs w:val="24"/>
-          <w:lang w:val="en-IN"/>
-        </w:rPr>
-        <w:t xml:space="preserve"> 1</w:t>
-      </w:r>
-      <w:r>
-        <w:rPr>
-          <w:b/>
-          <w:sz w:val="24"/>
-          <w:szCs w:val="24"/>
-          <w:lang w:val="en-IN"/>
-        </w:rPr>
-        <w:t>2</w:t>
-      </w:r>
-      <w:r>
-        <w:rPr>
-          <w:b/>
-          <w:sz w:val="24"/>
-          <w:szCs w:val="24"/>
-          <w:lang w:val="en-IN"/>
-        </w:rPr>
-        <w:t>1</w:t>
-      </w:r>
-      <w:r>
-        <w:rPr>
-          <w:b/>
-          <w:sz w:val="24"/>
-          <w:szCs w:val="24"/>
-          <w:lang w:val="en-IN"/>
-        </w:rPr>
-        <w:t>5</w:t>
-      </w:r>
-      <w:r>
-        <w:rPr>
-          <w:b/>
-          <w:sz w:val="24"/>
-          <w:szCs w:val="24"/>
-          <w:lang w:val="en-IN"/>
-        </w:rPr>
-        <w:t>/-</w:t>
-      </w:r>
-      <w:r>
-        <w:rPr>
-          <w:rFonts w:ascii="Kerala" w:hAnsi="Kerala"/>
-          <w:b/>
-          <w:sz w:val="24"/>
-          <w:szCs w:val="24"/>
-          <w:cs/>
-        </w:rPr>
-        <w:tab/>
-      </w:r>
-    </w:p>
-    <w:p>
-      <w:pPr>
-        <w:pStyle w:val="NoSpacing"/>
+        <w:ind w:left="1440" w:firstLine="720"/>
         <w:rPr>
           <w:rFonts w:ascii="Kerala" w:hAnsi="Kerala"/>
         </w:rPr>
@@ -962,7 +1973,7 @@
     </w:p>
     <w:sectPr>
       <w:pgSz w:w="11907" w:h="16839" w:code="9"/>
-      <w:pgMar w:top="1080" w:right="1287" w:bottom="270" w:left="1170" w:header="720" w:footer="720" w:gutter="0"/>
+      <w:pgMar w:top="1080" w:right="992" w:bottom="270" w:left="1170" w:header="720" w:footer="720" w:gutter="0"/>
       <w:pgBorders w:offsetFrom="page">
         <w:top w:val="thickThinSmallGap" w:sz="24" w:space="24" w:color="auto"/>
         <w:left w:val="thickThinSmallGap" w:sz="24" w:space="24" w:color="auto"/>

</xml_diff>